<commit_message>
Commit Fin Melly 7
Addition de vies
Addition de tir des enemis
</commit_message>
<xml_diff>
--- a/Documentation/RomainDenis-P_ShootMeUp.docx
+++ b/Documentation/RomainDenis-P_ShootMeUp.docx
@@ -6,9 +6,11 @@
       <w:pPr>
         <w:pStyle w:val="Titre"/>
       </w:pPr>
+      <w:proofErr w:type="spellStart"/>
       <w:r>
         <w:t>P_ShootMeUp</w:t>
       </w:r>
+      <w:proofErr w:type="spellEnd"/>
     </w:p>
     <w:p>
       <w:pPr>
@@ -116,8 +118,29 @@
         <w:jc w:val="center"/>
       </w:pPr>
       <w:r>
-        <w:t>Antoine Mveng, Aurélie Curchod, Jonathan Melly</w:t>
-      </w:r>
+        <w:t xml:space="preserve">Antoine </w:t>
+      </w:r>
+      <w:proofErr w:type="spellStart"/>
+      <w:r>
+        <w:t>Mveng</w:t>
+      </w:r>
+      <w:proofErr w:type="spellEnd"/>
+      <w:r>
+        <w:t xml:space="preserve">, Aurélie </w:t>
+      </w:r>
+      <w:proofErr w:type="spellStart"/>
+      <w:r>
+        <w:t>Curchod</w:t>
+      </w:r>
+      <w:proofErr w:type="spellEnd"/>
+      <w:r>
+        <w:t xml:space="preserve">, Jonathan </w:t>
+      </w:r>
+      <w:proofErr w:type="spellStart"/>
+      <w:r>
+        <w:t>Melly</w:t>
+      </w:r>
+      <w:proofErr w:type="spellEnd"/>
     </w:p>
     <w:p>
       <w:pPr>
@@ -3427,6 +3450,7 @@
           <w:szCs w:val="24"/>
         </w:rPr>
       </w:pPr>
+      <w:proofErr w:type="spellStart"/>
       <w:r>
         <w:rPr>
           <w:sz w:val="24"/>
@@ -3434,6 +3458,7 @@
         </w:rPr>
         <w:t>P_ShootMeUp</w:t>
       </w:r>
+      <w:proofErr w:type="spellEnd"/>
     </w:p>
     <w:p>
       <w:pPr>
@@ -3578,26 +3603,21 @@
           <w:szCs w:val="24"/>
         </w:rPr>
       </w:pPr>
+      <w:proofErr w:type="spellStart"/>
       <w:r>
         <w:rPr>
           <w:sz w:val="24"/>
           <w:szCs w:val="24"/>
         </w:rPr>
-        <w:t>Figma (</w:t>
-      </w:r>
+        <w:t>Figma</w:t>
+      </w:r>
+      <w:proofErr w:type="spellEnd"/>
       <w:r>
         <w:rPr>
           <w:sz w:val="24"/>
           <w:szCs w:val="24"/>
         </w:rPr>
-        <w:t>https://figma.com</w:t>
-      </w:r>
-      <w:r>
-        <w:rPr>
-          <w:sz w:val="24"/>
-          <w:szCs w:val="24"/>
-        </w:rPr>
-        <w:t>)</w:t>
+        <w:t xml:space="preserve"> (https://figma.com)</w:t>
       </w:r>
     </w:p>
     <w:p>
@@ -3791,7 +3811,15 @@
         <w:t xml:space="preserve">… </w:t>
       </w:r>
       <w:r>
-        <w:t>Il s’agit d’identifier le(s) profil(s) de(s) utilisateur-trice(s) type, et les conséquences que cela va avoir sur la conception (couleurs, ergonomie, utilisation, etc.)</w:t>
+        <w:t>Il s’agit d’identifier le(s) profil(s) de(s) utilisateur-</w:t>
+      </w:r>
+      <w:proofErr w:type="spellStart"/>
+      <w:r>
+        <w:t>trice</w:t>
+      </w:r>
+      <w:proofErr w:type="spellEnd"/>
+      <w:r>
+        <w:t>(s) type, et les conséquences que cela va avoir sur la conception (couleurs, ergonomie, utilisation, etc.)</w:t>
       </w:r>
     </w:p>
     <w:p>
@@ -3927,10 +3955,18 @@
         <w:pStyle w:val="Informations"/>
       </w:pPr>
       <w:r>
-        <w:t>Objectifs complémentaires</w:t>
-      </w:r>
-      <w:r>
-        <w:t>au cas où le projet n’est pas assez ambitieux dans le temps imparti</w:t>
+        <w:t xml:space="preserve">Objectifs </w:t>
+      </w:r>
+      <w:proofErr w:type="spellStart"/>
+      <w:r>
+        <w:t>complémentaires</w:t>
+      </w:r>
+      <w:r>
+        <w:t>au</w:t>
+      </w:r>
+      <w:proofErr w:type="spellEnd"/>
+      <w:r>
+        <w:t xml:space="preserve"> cas où le projet n’est pas assez ambitieux dans le temps imparti</w:t>
       </w:r>
       <w:r>
         <w:t xml:space="preserve">… </w:t>
@@ -4125,91 +4161,27 @@
       <w:pPr>
         <w:pStyle w:val="Titre1"/>
       </w:pPr>
-      <w:bookmarkStart w:id="19" w:name="_Toc308526331"/>
-      <w:r>
-        <w:t>Planification</w:t>
-      </w:r>
+      <w:bookmarkStart w:id="19" w:name="_Toc532179957"/>
+      <w:bookmarkStart w:id="20" w:name="_Toc165969641"/>
+      <w:bookmarkStart w:id="21" w:name="_Toc308526332"/>
       <w:bookmarkEnd w:id="4"/>
       <w:bookmarkEnd w:id="5"/>
       <w:r>
-        <w:t xml:space="preserve"> Initiale</w:t>
+        <w:t>Analyse</w:t>
       </w:r>
       <w:bookmarkEnd w:id="19"/>
-    </w:p>
-    <w:p>
-      <w:pPr>
-        <w:pStyle w:val="Informations"/>
-        <w:numPr>
-          <w:ilvl w:val="5"/>
-          <w:numId w:val="26"/>
-        </w:numPr>
-      </w:pPr>
-      <w:r>
-        <w:t>Ce paragraphe présente le p</w:t>
-      </w:r>
-      <w:r>
-        <w:t>lanning d'origine (</w:t>
-      </w:r>
-      <w:r>
-        <w:t xml:space="preserve">date de début, date de fin, vacances et congés, </w:t>
-      </w:r>
-      <w:r>
-        <w:t xml:space="preserve">liste hiérarchique des tâches ou </w:t>
-      </w:r>
-      <w:r>
-        <w:t>GANTT</w:t>
-      </w:r>
-      <w:r>
-        <w:t>, jalons, durée totale</w:t>
-      </w:r>
-      <w:r>
-        <w:t>)</w:t>
-      </w:r>
-    </w:p>
-    <w:p>
-      <w:pPr>
-        <w:pStyle w:val="Informations"/>
-        <w:numPr>
-          <w:ilvl w:val="5"/>
-          <w:numId w:val="26"/>
-        </w:numPr>
-      </w:pPr>
-      <w:r>
-        <w:t xml:space="preserve">Toutes les mises à jour subies par le planning </w:t>
-      </w:r>
-      <w:r>
-        <w:t xml:space="preserve">sont à reporter </w:t>
-      </w:r>
-      <w:r>
-        <w:t>(avec date de mise à jour)</w:t>
-      </w:r>
-      <w:r>
-        <w:t xml:space="preserve"> et peuvent déboucher sur plusieurs versions de plannings.</w:t>
-      </w:r>
-    </w:p>
-    <w:p>
-      <w:pPr>
-        <w:pStyle w:val="Titre1"/>
-      </w:pPr>
-      <w:bookmarkStart w:id="20" w:name="_Toc532179957"/>
-      <w:bookmarkStart w:id="21" w:name="_Toc165969641"/>
-      <w:bookmarkStart w:id="22" w:name="_Toc308526332"/>
-      <w:r>
-        <w:t>Analyse</w:t>
-      </w:r>
       <w:bookmarkEnd w:id="20"/>
       <w:bookmarkEnd w:id="21"/>
+    </w:p>
+    <w:p>
+      <w:pPr>
+        <w:pStyle w:val="Titre2"/>
+      </w:pPr>
+      <w:bookmarkStart w:id="22" w:name="_Toc308526333"/>
+      <w:r>
+        <w:t>Opportunités</w:t>
+      </w:r>
       <w:bookmarkEnd w:id="22"/>
-    </w:p>
-    <w:p>
-      <w:pPr>
-        <w:pStyle w:val="Titre2"/>
-      </w:pPr>
-      <w:bookmarkStart w:id="23" w:name="_Toc308526333"/>
-      <w:r>
-        <w:t>Opportunités</w:t>
-      </w:r>
-      <w:bookmarkEnd w:id="23"/>
     </w:p>
     <w:p>
       <w:pPr>
@@ -4332,18 +4304,18 @@
       <w:pPr>
         <w:pStyle w:val="Titre2"/>
       </w:pPr>
-      <w:bookmarkStart w:id="24" w:name="_Toc532179959"/>
-      <w:bookmarkStart w:id="25" w:name="_Toc165969643"/>
-      <w:bookmarkStart w:id="26" w:name="_Toc308526334"/>
+      <w:bookmarkStart w:id="23" w:name="_Toc532179959"/>
+      <w:bookmarkStart w:id="24" w:name="_Toc165969643"/>
+      <w:bookmarkStart w:id="25" w:name="_Toc308526334"/>
       <w:r>
         <w:t>Document d’analyse</w:t>
       </w:r>
+      <w:bookmarkEnd w:id="23"/>
       <w:bookmarkEnd w:id="24"/>
+      <w:r>
+        <w:t xml:space="preserve"> et conception</w:t>
+      </w:r>
       <w:bookmarkEnd w:id="25"/>
-      <w:r>
-        <w:t xml:space="preserve"> et conception</w:t>
-      </w:r>
-      <w:bookmarkEnd w:id="26"/>
     </w:p>
     <w:p>
       <w:pPr>
@@ -4438,7 +4410,15 @@
         </w:numPr>
       </w:pPr>
       <w:r>
-        <w:t xml:space="preserve">Schémas de navigation, schémas événementiels, structogramme, </w:t>
+        <w:t xml:space="preserve">Schémas de navigation, schémas événementiels, </w:t>
+      </w:r>
+      <w:proofErr w:type="spellStart"/>
+      <w:r>
+        <w:t>structogramme</w:t>
+      </w:r>
+      <w:proofErr w:type="spellEnd"/>
+      <w:r>
+        <w:t xml:space="preserve">, </w:t>
       </w:r>
       <w:r>
         <w:t>pseudocode</w:t>
@@ -4456,7 +4436,6 @@
         </w:numPr>
       </w:pPr>
       <w:r>
-        <w:lastRenderedPageBreak/>
         <w:t>Si le pr</w:t>
       </w:r>
       <w:r>
@@ -4497,15 +4476,15 @@
       <w:pPr>
         <w:pStyle w:val="Titre2"/>
       </w:pPr>
-      <w:bookmarkStart w:id="27" w:name="_Toc532179967"/>
-      <w:bookmarkStart w:id="28" w:name="_Toc165969651"/>
-      <w:bookmarkStart w:id="29" w:name="_Toc308526335"/>
+      <w:bookmarkStart w:id="26" w:name="_Toc532179967"/>
+      <w:bookmarkStart w:id="27" w:name="_Toc165969651"/>
+      <w:bookmarkStart w:id="28" w:name="_Toc308526335"/>
       <w:r>
         <w:t>Conception des tests</w:t>
       </w:r>
+      <w:bookmarkEnd w:id="26"/>
       <w:bookmarkEnd w:id="27"/>
       <w:bookmarkEnd w:id="28"/>
-      <w:bookmarkEnd w:id="29"/>
     </w:p>
     <w:p>
       <w:pPr>
@@ -4549,6 +4528,7 @@
         </w:numPr>
       </w:pPr>
       <w:r>
+        <w:lastRenderedPageBreak/>
         <w:t>Qui, quand, avec quelles données, dans quel ordre, etc.</w:t>
       </w:r>
     </w:p>
@@ -4556,8 +4536,8 @@
       <w:pPr>
         <w:pStyle w:val="Titre2"/>
       </w:pPr>
-      <w:bookmarkStart w:id="30" w:name="_Toc308526336"/>
-      <w:bookmarkStart w:id="31" w:name="_Toc532179961"/>
+      <w:bookmarkStart w:id="29" w:name="_Toc308526336"/>
+      <w:bookmarkStart w:id="30" w:name="_Toc532179961"/>
       <w:r>
         <w:t>Planification</w:t>
       </w:r>
@@ -4567,7 +4547,7 @@
       <w:r>
         <w:t>e</w:t>
       </w:r>
-      <w:bookmarkEnd w:id="30"/>
+      <w:bookmarkEnd w:id="29"/>
     </w:p>
     <w:p>
       <w:pPr>
@@ -4603,30 +4583,48 @@
       <w:pPr>
         <w:pStyle w:val="Titre1"/>
       </w:pPr>
-      <w:bookmarkStart w:id="32" w:name="_Toc532179964"/>
-      <w:bookmarkStart w:id="33" w:name="_Toc165969648"/>
-      <w:bookmarkStart w:id="34" w:name="_Toc308526337"/>
+      <w:bookmarkStart w:id="31" w:name="_Toc532179964"/>
+      <w:bookmarkStart w:id="32" w:name="_Toc165969648"/>
+      <w:bookmarkStart w:id="33" w:name="_Toc308526337"/>
+      <w:bookmarkEnd w:id="30"/>
+      <w:r>
+        <w:t>Réalisation</w:t>
+      </w:r>
       <w:bookmarkEnd w:id="31"/>
-      <w:r>
-        <w:t>Réalisation</w:t>
-      </w:r>
       <w:bookmarkEnd w:id="32"/>
       <w:bookmarkEnd w:id="33"/>
+    </w:p>
+    <w:p>
+      <w:pPr>
+        <w:pStyle w:val="Titre2"/>
+      </w:pPr>
+      <w:proofErr w:type="spellStart"/>
+      <w:r>
+        <w:t>Specificités</w:t>
+      </w:r>
+      <w:proofErr w:type="spellEnd"/>
+      <w:r>
+        <w:t xml:space="preserve"> POO</w:t>
+      </w:r>
+    </w:p>
+    <w:p>
+      <w:pPr>
+        <w:pStyle w:val="Retraitcorpsdetexte"/>
+      </w:pPr>
+    </w:p>
+    <w:p>
+      <w:pPr>
+        <w:pStyle w:val="Titre2"/>
+      </w:pPr>
+      <w:bookmarkStart w:id="34" w:name="_Toc532179965"/>
+      <w:bookmarkStart w:id="35" w:name="_Toc165969649"/>
+      <w:bookmarkStart w:id="36" w:name="_Toc308526338"/>
+      <w:r>
+        <w:t>Dossier de Réalisation</w:t>
+      </w:r>
       <w:bookmarkEnd w:id="34"/>
-    </w:p>
-    <w:p>
-      <w:pPr>
-        <w:pStyle w:val="Titre2"/>
-      </w:pPr>
-      <w:bookmarkStart w:id="35" w:name="_Toc532179965"/>
-      <w:bookmarkStart w:id="36" w:name="_Toc165969649"/>
-      <w:bookmarkStart w:id="37" w:name="_Toc308526338"/>
-      <w:r>
-        <w:t>Dossier de Réalisation</w:t>
-      </w:r>
       <w:bookmarkEnd w:id="35"/>
       <w:bookmarkEnd w:id="36"/>
-      <w:bookmarkEnd w:id="37"/>
     </w:p>
     <w:p>
       <w:pPr>
@@ -4785,15 +4783,15 @@
       <w:pPr>
         <w:pStyle w:val="Titre2"/>
       </w:pPr>
-      <w:bookmarkStart w:id="38" w:name="_Toc532179960"/>
-      <w:bookmarkStart w:id="39" w:name="_Toc165969644"/>
-      <w:bookmarkStart w:id="40" w:name="_Toc308526339"/>
+      <w:bookmarkStart w:id="37" w:name="_Toc532179960"/>
+      <w:bookmarkStart w:id="38" w:name="_Toc165969644"/>
+      <w:bookmarkStart w:id="39" w:name="_Toc308526339"/>
       <w:r>
         <w:t>Modifications</w:t>
       </w:r>
+      <w:bookmarkEnd w:id="37"/>
       <w:bookmarkEnd w:id="38"/>
       <w:bookmarkEnd w:id="39"/>
-      <w:bookmarkEnd w:id="40"/>
     </w:p>
     <w:p>
       <w:pPr>
@@ -4835,31 +4833,31 @@
       <w:pPr>
         <w:pStyle w:val="Titre1"/>
       </w:pPr>
-      <w:bookmarkStart w:id="41" w:name="_Toc532179966"/>
-      <w:bookmarkStart w:id="42" w:name="_Toc165969650"/>
-      <w:bookmarkStart w:id="43" w:name="_Toc308526340"/>
+      <w:bookmarkStart w:id="40" w:name="_Toc532179966"/>
+      <w:bookmarkStart w:id="41" w:name="_Toc165969650"/>
+      <w:bookmarkStart w:id="42" w:name="_Toc308526340"/>
       <w:r>
         <w:t>Tests</w:t>
       </w:r>
+      <w:bookmarkEnd w:id="40"/>
       <w:bookmarkEnd w:id="41"/>
       <w:bookmarkEnd w:id="42"/>
+    </w:p>
+    <w:p>
+      <w:pPr>
+        <w:pStyle w:val="Titre2"/>
+      </w:pPr>
+      <w:bookmarkStart w:id="43" w:name="_Toc532179968"/>
+      <w:bookmarkStart w:id="44" w:name="_Toc165969652"/>
+      <w:bookmarkStart w:id="45" w:name="_Ref308525868"/>
+      <w:bookmarkStart w:id="46" w:name="_Toc308526341"/>
+      <w:r>
+        <w:t>Dossier des tests</w:t>
+      </w:r>
       <w:bookmarkEnd w:id="43"/>
-    </w:p>
-    <w:p>
-      <w:pPr>
-        <w:pStyle w:val="Titre2"/>
-      </w:pPr>
-      <w:bookmarkStart w:id="44" w:name="_Toc532179968"/>
-      <w:bookmarkStart w:id="45" w:name="_Toc165969652"/>
-      <w:bookmarkStart w:id="46" w:name="_Ref308525868"/>
-      <w:bookmarkStart w:id="47" w:name="_Toc308526341"/>
-      <w:r>
-        <w:t>Dossier des tests</w:t>
-      </w:r>
       <w:bookmarkEnd w:id="44"/>
       <w:bookmarkEnd w:id="45"/>
       <w:bookmarkEnd w:id="46"/>
-      <w:bookmarkEnd w:id="47"/>
     </w:p>
     <w:p>
       <w:pPr>
@@ -4946,28 +4944,28 @@
       <w:pPr>
         <w:pStyle w:val="Titre1"/>
       </w:pPr>
-      <w:bookmarkStart w:id="48" w:name="_Toc165969653"/>
-      <w:bookmarkStart w:id="49" w:name="_Toc308526342"/>
+      <w:bookmarkStart w:id="47" w:name="_Toc165969653"/>
+      <w:bookmarkStart w:id="48" w:name="_Toc308526342"/>
       <w:r>
         <w:t>Conclusion</w:t>
       </w:r>
+      <w:bookmarkEnd w:id="47"/>
       <w:bookmarkEnd w:id="48"/>
+    </w:p>
+    <w:p>
+      <w:pPr>
+        <w:pStyle w:val="Titre2"/>
+      </w:pPr>
+      <w:bookmarkStart w:id="49" w:name="_Toc165969654"/>
+      <w:bookmarkStart w:id="50" w:name="_Toc308526343"/>
+      <w:r>
+        <w:t xml:space="preserve">Bilan des </w:t>
+      </w:r>
       <w:bookmarkEnd w:id="49"/>
-    </w:p>
-    <w:p>
-      <w:pPr>
-        <w:pStyle w:val="Titre2"/>
-      </w:pPr>
-      <w:bookmarkStart w:id="50" w:name="_Toc165969654"/>
-      <w:bookmarkStart w:id="51" w:name="_Toc308526343"/>
-      <w:r>
-        <w:t xml:space="preserve">Bilan des </w:t>
+      <w:r>
+        <w:t>fonctionnalités demandées</w:t>
       </w:r>
       <w:bookmarkEnd w:id="50"/>
-      <w:r>
-        <w:t>fonctionnalités demandées</w:t>
-      </w:r>
-      <w:bookmarkEnd w:id="51"/>
     </w:p>
     <w:p>
       <w:pPr>
@@ -5006,13 +5004,13 @@
       <w:pPr>
         <w:pStyle w:val="Titre2"/>
       </w:pPr>
-      <w:bookmarkStart w:id="52" w:name="_Toc165969655"/>
-      <w:bookmarkStart w:id="53" w:name="_Toc308526344"/>
+      <w:bookmarkStart w:id="51" w:name="_Toc165969655"/>
+      <w:bookmarkStart w:id="52" w:name="_Toc308526344"/>
       <w:r>
         <w:t>Bilan de la planification</w:t>
       </w:r>
+      <w:bookmarkEnd w:id="51"/>
       <w:bookmarkEnd w:id="52"/>
-      <w:bookmarkEnd w:id="53"/>
     </w:p>
     <w:p>
       <w:pPr>
@@ -5045,13 +5043,13 @@
       <w:pPr>
         <w:pStyle w:val="Titre2"/>
       </w:pPr>
-      <w:bookmarkStart w:id="54" w:name="_Toc165969656"/>
-      <w:bookmarkStart w:id="55" w:name="_Toc308526345"/>
+      <w:bookmarkStart w:id="53" w:name="_Toc165969656"/>
+      <w:bookmarkStart w:id="54" w:name="_Toc308526345"/>
       <w:r>
         <w:t>Bilan personnel</w:t>
       </w:r>
+      <w:bookmarkEnd w:id="53"/>
       <w:bookmarkEnd w:id="54"/>
-      <w:bookmarkEnd w:id="55"/>
     </w:p>
     <w:p>
       <w:pPr>
@@ -5153,30 +5151,30 @@
       <w:pPr>
         <w:pStyle w:val="Titre1"/>
       </w:pPr>
-      <w:bookmarkStart w:id="56" w:name="_Toc532179971"/>
-      <w:bookmarkStart w:id="57" w:name="_Toc165969657"/>
-      <w:bookmarkStart w:id="58" w:name="_Toc308526346"/>
+      <w:bookmarkStart w:id="55" w:name="_Toc532179971"/>
+      <w:bookmarkStart w:id="56" w:name="_Toc165969657"/>
+      <w:bookmarkStart w:id="57" w:name="_Toc308526346"/>
       <w:r>
         <w:lastRenderedPageBreak/>
         <w:t>Divers</w:t>
       </w:r>
+      <w:bookmarkEnd w:id="55"/>
       <w:bookmarkEnd w:id="56"/>
       <w:bookmarkEnd w:id="57"/>
+    </w:p>
+    <w:p>
+      <w:pPr>
+        <w:pStyle w:val="Titre2"/>
+      </w:pPr>
+      <w:bookmarkStart w:id="58" w:name="_Toc532179972"/>
+      <w:bookmarkStart w:id="59" w:name="_Toc165969658"/>
+      <w:bookmarkStart w:id="60" w:name="_Toc308526347"/>
+      <w:r>
+        <w:t>Journal de travail</w:t>
+      </w:r>
       <w:bookmarkEnd w:id="58"/>
-    </w:p>
-    <w:p>
-      <w:pPr>
-        <w:pStyle w:val="Titre2"/>
-      </w:pPr>
-      <w:bookmarkStart w:id="59" w:name="_Toc532179972"/>
-      <w:bookmarkStart w:id="60" w:name="_Toc165969658"/>
-      <w:bookmarkStart w:id="61" w:name="_Toc308526347"/>
-      <w:r>
-        <w:t>Journal de travail</w:t>
-      </w:r>
       <w:bookmarkEnd w:id="59"/>
       <w:bookmarkEnd w:id="60"/>
-      <w:bookmarkEnd w:id="61"/>
     </w:p>
     <w:p>
       <w:pPr>
@@ -5212,11 +5210,11 @@
       <w:pPr>
         <w:pStyle w:val="Titre2"/>
       </w:pPr>
-      <w:bookmarkStart w:id="62" w:name="_Toc308526348"/>
+      <w:bookmarkStart w:id="61" w:name="_Toc308526348"/>
       <w:r>
         <w:t>Bibliographie</w:t>
       </w:r>
-      <w:bookmarkEnd w:id="62"/>
+      <w:bookmarkEnd w:id="61"/>
     </w:p>
     <w:p>
       <w:pPr>
@@ -5243,11 +5241,11 @@
       <w:pPr>
         <w:pStyle w:val="Titre2"/>
       </w:pPr>
-      <w:bookmarkStart w:id="63" w:name="_Toc308526349"/>
+      <w:bookmarkStart w:id="62" w:name="_Toc308526349"/>
       <w:r>
         <w:t>Webographie</w:t>
       </w:r>
-      <w:bookmarkEnd w:id="63"/>
+      <w:bookmarkEnd w:id="62"/>
     </w:p>
     <w:p>
       <w:pPr>
@@ -5265,11 +5263,11 @@
       <w:pPr>
         <w:pStyle w:val="Titre1"/>
       </w:pPr>
-      <w:bookmarkStart w:id="64" w:name="_Toc308526350"/>
+      <w:bookmarkStart w:id="63" w:name="_Toc308526350"/>
       <w:r>
         <w:t>Annexes</w:t>
       </w:r>
-      <w:bookmarkEnd w:id="64"/>
+      <w:bookmarkEnd w:id="63"/>
     </w:p>
     <w:p>
       <w:pPr>
@@ -5818,7 +5816,7 @@
               <w:noProof/>
               <w:szCs w:val="16"/>
             </w:rPr>
-            <w:t>00.00.0000 00:00</w:t>
+            <w:t>28.08.2024 10:16</w:t>
           </w:r>
           <w:r>
             <w:rPr>
@@ -6030,7 +6028,7 @@
         <v:path o:extrusionok="f" gradientshapeok="t" o:connecttype="rect"/>
         <o:lock v:ext="edit" aspectratio="t"/>
       </v:shapetype>
-      <v:shape id="_x0000_i1081" type="#_x0000_t75" style="width:12pt;height:12pt" o:bullet="t">
+      <v:shape id="_x0000_i1038" type="#_x0000_t75" style="width:11.9pt;height:11.9pt" o:bullet="t">
         <v:imagedata r:id="rId1" o:title="BD10263_"/>
       </v:shape>
     </w:pict>

</xml_diff>

<commit_message>
Commit Fin Mveng 8
</commit_message>
<xml_diff>
--- a/Documentation/RomainDenis-P_ShootMeUp.docx
+++ b/Documentation/RomainDenis-P_ShootMeUp.docx
@@ -32,7 +32,7 @@
           <w:noProof/>
         </w:rPr>
         <w:drawing>
-          <wp:inline distT="0" distB="0" distL="0" distR="0" wp14:anchorId="0A584A48" wp14:editId="23292DF8">
+          <wp:inline distT="0" distB="0" distL="0" distR="0" wp14:anchorId="0A584A48" wp14:editId="29B18BBB">
             <wp:extent cx="4705350" cy="2940973"/>
             <wp:effectExtent l="0" t="0" r="0" b="0"/>
             <wp:docPr id="1644770199" name="Picture 2" descr="Pin page"/>
@@ -197,6 +197,10 @@
     <w:sdt>
       <w:sdtPr>
         <w:rPr>
+          <w:rFonts w:asciiTheme="minorHAnsi" w:eastAsia="Times New Roman" w:hAnsiTheme="minorHAnsi" w:cs="Times New Roman"/>
+          <w:color w:val="auto"/>
+          <w:sz w:val="20"/>
+          <w:szCs w:val="20"/>
           <w:lang w:val="fr-FR"/>
         </w:rPr>
         <w:id w:val="919606239"/>
@@ -207,12 +211,8 @@
       </w:sdtPr>
       <w:sdtEndPr>
         <w:rPr>
-          <w:rFonts w:asciiTheme="minorHAnsi" w:eastAsia="Times New Roman" w:hAnsiTheme="minorHAnsi" w:cs="Times New Roman"/>
           <w:b/>
           <w:bCs/>
-          <w:color w:val="auto"/>
-          <w:sz w:val="20"/>
-          <w:szCs w:val="20"/>
         </w:rPr>
       </w:sdtEndPr>
       <w:sdtContent>
@@ -2012,25 +2012,7 @@
                 <w:noProof/>
                 <w:lang w:val="fr-FR"/>
               </w:rPr>
-              <w:t>Pourtant cer</w:t>
-            </w:r>
-            <w:r>
-              <w:rPr>
-                <w:rStyle w:val="Lienhypertexte"/>
-                <w:b/>
-                <w:noProof/>
-                <w:lang w:val="fr-FR"/>
-              </w:rPr>
-              <w:t>t</w:t>
-            </w:r>
-            <w:r>
-              <w:rPr>
-                <w:rStyle w:val="Lienhypertexte"/>
-                <w:b/>
-                <w:noProof/>
-                <w:lang w:val="fr-FR"/>
-              </w:rPr>
-              <w:t>ains index existent déjà. Pourquoi ?</w:t>
+              <w:t>Pourtant certains index existent déjà. Pourquoi ?</w:t>
             </w:r>
             <w:r>
               <w:rPr>
@@ -4467,9 +4449,9 @@
         </w:rPr>
       </w:pPr>
       <w:bookmarkStart w:id="4" w:name="_Toc308526317"/>
-      <w:bookmarkStart w:id="5" w:name="_Toc532179969"/>
-      <w:bookmarkStart w:id="6" w:name="_Toc165969639"/>
-      <w:bookmarkStart w:id="7" w:name="_Toc181014220"/>
+      <w:bookmarkStart w:id="5" w:name="_Toc181014220"/>
+      <w:bookmarkStart w:id="6" w:name="_Toc532179969"/>
+      <w:bookmarkStart w:id="7" w:name="_Toc165969639"/>
       <w:r>
         <w:rPr>
           <w:lang w:val="fr-FR"/>
@@ -4489,7 +4471,7 @@
         <w:t>e</w:t>
       </w:r>
       <w:bookmarkEnd w:id="4"/>
-      <w:bookmarkEnd w:id="7"/>
+      <w:bookmarkEnd w:id="5"/>
     </w:p>
     <w:p>
       <w:pPr>
@@ -5061,8 +5043,8 @@
         </w:rPr>
         <w:t>Etat de fonctionnement du produit livré</w:t>
       </w:r>
-      <w:bookmarkEnd w:id="5"/>
       <w:bookmarkEnd w:id="6"/>
+      <w:bookmarkEnd w:id="7"/>
     </w:p>
     <w:p>
       <w:pPr>
@@ -5239,10 +5221,10 @@
           <w:lang w:val="fr-FR"/>
         </w:rPr>
         <w:object w:dxaOrig="1539" w:dyaOrig="996" w14:anchorId="20765AE1">
-          <v:shape id="_x0000_i1026" type="#_x0000_t75" style="width:77pt;height:49.45pt" o:ole="">
+          <v:shape id="_x0000_i1026" type="#_x0000_t75" style="width:77pt;height:49.4pt" o:ole="">
             <v:imagedata r:id="rId12" o:title=""/>
           </v:shape>
-          <o:OLEObject Type="Embed" ProgID="Package" ShapeID="_x0000_i1026" DrawAspect="Icon" ObjectID="_1791626979" r:id="rId13"/>
+          <o:OLEObject Type="Embed" ProgID="Package" ShapeID="_x0000_i1026" DrawAspect="Icon" ObjectID="_1791792345" r:id="rId13"/>
         </w:object>
       </w:r>
     </w:p>
@@ -5462,10 +5444,10 @@
           <w:lang w:val="fr-FR"/>
         </w:rPr>
         <w:object w:dxaOrig="1539" w:dyaOrig="997" w14:anchorId="1F464A49">
-          <v:shape id="_x0000_i1027" type="#_x0000_t75" style="width:77pt;height:50.1pt" o:ole="">
+          <v:shape id="_x0000_i1027" type="#_x0000_t75" style="width:77pt;height:50.25pt" o:ole="">
             <v:imagedata r:id="rId14" o:title=""/>
           </v:shape>
-          <o:OLEObject Type="Embed" ProgID="Package" ShapeID="_x0000_i1027" DrawAspect="Icon" ObjectID="_1791626980" r:id="rId15"/>
+          <o:OLEObject Type="Embed" ProgID="Package" ShapeID="_x0000_i1027" DrawAspect="Icon" ObjectID="_1791792346" r:id="rId15"/>
         </w:object>
       </w:r>
     </w:p>
@@ -5941,47 +5923,19 @@
       <w:pPr>
         <w:pStyle w:val="Retraitcorpsdetexte3"/>
         <w:ind w:left="567"/>
-      </w:pPr>
-      <w:r>
-        <w:t xml:space="preserve"> Commande </w:t>
-      </w:r>
-      <w:proofErr w:type="gramStart"/>
-      <w:r>
-        <w:t>Backup:</w:t>
-      </w:r>
-      <w:proofErr w:type="gramEnd"/>
+        <w:rPr>
+          <w:lang w:val="en-US"/>
+        </w:rPr>
+      </w:pPr>
       <w:r>
         <w:t xml:space="preserve"> </w:t>
       </w:r>
-      <w:proofErr w:type="spellStart"/>
-      <w:r>
-        <w:t>mysqldump</w:t>
-      </w:r>
-      <w:proofErr w:type="spellEnd"/>
-      <w:r>
-        <w:t xml:space="preserve"> -u [</w:t>
-      </w:r>
-      <w:proofErr w:type="spellStart"/>
-      <w:r>
-        <w:t>username</w:t>
-      </w:r>
-      <w:proofErr w:type="spellEnd"/>
-      <w:r>
-        <w:t xml:space="preserve">] -p </w:t>
-      </w:r>
-      <w:proofErr w:type="spellStart"/>
-      <w:r>
-        <w:t>db_spaceinvaders</w:t>
-      </w:r>
-      <w:proofErr w:type="spellEnd"/>
-      <w:r>
-        <w:t xml:space="preserve"> &gt;      </w:t>
-      </w:r>
-      <w:proofErr w:type="spellStart"/>
-      <w:r>
-        <w:t>db_spaceinvaders_backup.sql</w:t>
-      </w:r>
-      <w:proofErr w:type="spellEnd"/>
+      <w:r>
+        <w:rPr>
+          <w:lang w:val="en-US"/>
+        </w:rPr>
+        <w:t>Commande Backup: mysqldump -u [username] -p db_spaceinvaders &gt;      db_spaceinvaders_backup.sql</w:t>
+      </w:r>
     </w:p>
     <w:p>
       <w:pPr>
@@ -5991,33 +5945,11 @@
           <w:lang w:val="en-US"/>
         </w:rPr>
       </w:pPr>
-      <w:proofErr w:type="spellStart"/>
       <w:r>
         <w:rPr>
           <w:lang w:val="en-US"/>
         </w:rPr>
-        <w:t>Commande</w:t>
-      </w:r>
-      <w:proofErr w:type="spellEnd"/>
-      <w:r>
-        <w:rPr>
-          <w:lang w:val="en-US"/>
-        </w:rPr>
-        <w:t xml:space="preserve"> Restore: </w:t>
-      </w:r>
-      <w:proofErr w:type="spellStart"/>
-      <w:r>
-        <w:rPr>
-          <w:lang w:val="en-US"/>
-        </w:rPr>
-        <w:t>mysql</w:t>
-      </w:r>
-      <w:proofErr w:type="spellEnd"/>
-      <w:r>
-        <w:rPr>
-          <w:lang w:val="en-US"/>
-        </w:rPr>
-        <w:t xml:space="preserve"> -u [username] -p db_spaceinvaders &lt; db_spaceinvaders_backup.sql</w:t>
+        <w:t>Commande Restore: mysql -u [username] -p db_spaceinvaders &lt; db_spaceinvaders_backup.sql</w:t>
       </w:r>
     </w:p>
     <w:p>
@@ -6065,10 +5997,10 @@
       </w:pPr>
       <w:r>
         <w:object w:dxaOrig="1539" w:dyaOrig="997" w14:anchorId="4BFBFA05">
-          <v:shape id="_x0000_i1028" type="#_x0000_t75" style="width:77pt;height:50.1pt" o:ole="">
+          <v:shape id="_x0000_i1032" type="#_x0000_t75" style="width:77pt;height:50.25pt" o:ole="">
             <v:imagedata r:id="rId16" o:title=""/>
           </v:shape>
-          <o:OLEObject Type="Embed" ProgID="Package" ShapeID="_x0000_i1028" DrawAspect="Icon" ObjectID="_1791626981" r:id="rId17"/>
+          <o:OLEObject Type="Embed" ProgID="Package" ShapeID="_x0000_i1032" DrawAspect="Icon" ObjectID="_1791792347" r:id="rId17"/>
         </w:object>
       </w:r>
     </w:p>
@@ -6092,10 +6024,6 @@
     <w:p>
       <w:pPr>
         <w:pStyle w:val="Corpsdetexte"/>
-        <w:numPr>
-          <w:ilvl w:val="1"/>
-          <w:numId w:val="20"/>
-        </w:numPr>
         <w:tabs>
           <w:tab w:val="clear" w:pos="4395"/>
         </w:tabs>
@@ -6110,16 +6038,19 @@
           <w:rFonts w:ascii="Century Gothic" w:hAnsi="Century Gothic" w:cs="Arial"/>
           <w:noProof/>
         </w:rPr>
-        <w:t>Une analyse fonctionnelle centrée utilisateur sous forme de User Stories</w:t>
+        <w:t>Automatique du code</w:t>
+      </w:r>
+      <w:r>
+        <w:rPr>
+          <w:rFonts w:ascii="Century Gothic" w:hAnsi="Century Gothic" w:cs="Arial"/>
+          <w:noProof/>
+        </w:rPr>
+        <w:t xml:space="preserve"> (manuel de référence)</w:t>
       </w:r>
     </w:p>
     <w:p>
       <w:pPr>
         <w:pStyle w:val="Corpsdetexte"/>
-        <w:numPr>
-          <w:ilvl w:val="1"/>
-          <w:numId w:val="20"/>
-        </w:numPr>
         <w:tabs>
           <w:tab w:val="clear" w:pos="4395"/>
         </w:tabs>
@@ -6134,23 +6065,19 @@
           <w:rFonts w:ascii="Century Gothic" w:hAnsi="Century Gothic" w:cs="Arial"/>
           <w:noProof/>
         </w:rPr>
-        <w:t>Automatique du code</w:t>
+        <w:t xml:space="preserve">Schémas </w:t>
       </w:r>
       <w:r>
         <w:rPr>
           <w:rFonts w:ascii="Century Gothic" w:hAnsi="Century Gothic" w:cs="Arial"/>
           <w:noProof/>
         </w:rPr>
-        <w:t xml:space="preserve"> (manuel de référence)</w:t>
+        <w:t>des classes</w:t>
       </w:r>
     </w:p>
     <w:p>
       <w:pPr>
         <w:pStyle w:val="Corpsdetexte"/>
-        <w:numPr>
-          <w:ilvl w:val="1"/>
-          <w:numId w:val="20"/>
-        </w:numPr>
         <w:tabs>
           <w:tab w:val="clear" w:pos="4395"/>
         </w:tabs>
@@ -6165,37 +6092,6 @@
           <w:rFonts w:ascii="Century Gothic" w:hAnsi="Century Gothic" w:cs="Arial"/>
           <w:noProof/>
         </w:rPr>
-        <w:t xml:space="preserve">Schémas </w:t>
-      </w:r>
-      <w:r>
-        <w:rPr>
-          <w:rFonts w:ascii="Century Gothic" w:hAnsi="Century Gothic" w:cs="Arial"/>
-          <w:noProof/>
-        </w:rPr>
-        <w:t>des classes</w:t>
-      </w:r>
-    </w:p>
-    <w:p>
-      <w:pPr>
-        <w:pStyle w:val="Corpsdetexte"/>
-        <w:numPr>
-          <w:ilvl w:val="1"/>
-          <w:numId w:val="20"/>
-        </w:numPr>
-        <w:tabs>
-          <w:tab w:val="clear" w:pos="4395"/>
-        </w:tabs>
-        <w:ind w:left="1610"/>
-        <w:rPr>
-          <w:rFonts w:ascii="Century Gothic" w:hAnsi="Century Gothic" w:cs="Arial"/>
-          <w:noProof/>
-        </w:rPr>
-      </w:pPr>
-      <w:r>
-        <w:rPr>
-          <w:rFonts w:ascii="Century Gothic" w:hAnsi="Century Gothic" w:cs="Arial"/>
-          <w:noProof/>
-        </w:rPr>
         <w:t>Au moins un détail d’implémentation spécifique</w:t>
       </w:r>
     </w:p>
@@ -6276,21 +6172,7 @@
         <w:rPr>
           <w:lang w:val="fr-FR"/>
         </w:rPr>
-        <w:t xml:space="preserve"> Création de deux profils de joueurs sous forme de “</w:t>
-      </w:r>
-      <w:proofErr w:type="spellStart"/>
-      <w:r>
-        <w:rPr>
-          <w:lang w:val="fr-FR"/>
-        </w:rPr>
-        <w:t>Personas</w:t>
-      </w:r>
-      <w:proofErr w:type="spellEnd"/>
-      <w:r>
-        <w:rPr>
-          <w:lang w:val="fr-FR"/>
-        </w:rPr>
-        <w:t>”</w:t>
+        <w:t xml:space="preserve"> Création de deux profils de joueurs sous forme de “Personas”</w:t>
       </w:r>
     </w:p>
     <w:p>
@@ -6313,21 +6195,7 @@
         <w:rPr>
           <w:lang w:val="fr-FR"/>
         </w:rPr>
-        <w:t xml:space="preserve">Création d’au moins un « </w:t>
-      </w:r>
-      <w:proofErr w:type="spellStart"/>
-      <w:r>
-        <w:rPr>
-          <w:lang w:val="fr-FR"/>
-        </w:rPr>
-        <w:t>Personas</w:t>
-      </w:r>
-      <w:proofErr w:type="spellEnd"/>
-      <w:r>
-        <w:rPr>
-          <w:lang w:val="fr-FR"/>
-        </w:rPr>
-        <w:t xml:space="preserve"> » original </w:t>
+        <w:t xml:space="preserve">Création d’au moins un « Personas » original </w:t>
       </w:r>
       <w:r>
         <w:rPr>
@@ -6440,21 +6308,7 @@
         <w:rPr>
           <w:lang w:val="fr-FR"/>
         </w:rPr>
-        <w:t xml:space="preserve"> Définition de tous les écrans - maquettes base-fidélité / </w:t>
-      </w:r>
-      <w:proofErr w:type="spellStart"/>
-      <w:r>
-        <w:rPr>
-          <w:lang w:val="fr-FR"/>
-        </w:rPr>
-        <w:t>low-fidelity</w:t>
-      </w:r>
-      <w:proofErr w:type="spellEnd"/>
-      <w:r>
-        <w:rPr>
-          <w:lang w:val="fr-FR"/>
-        </w:rPr>
-        <w:t xml:space="preserve"> wireframes</w:t>
+        <w:t xml:space="preserve"> Définition de tous les écrans - maquettes base-fidélité / low-fidelity wireframes</w:t>
       </w:r>
     </w:p>
     <w:p>
@@ -6476,21 +6330,7 @@
         <w:rPr>
           <w:lang w:val="fr-FR"/>
         </w:rPr>
-        <w:t xml:space="preserve"> Ecran “Éditeur de niveau” - maquette haute-fidélité / high-</w:t>
-      </w:r>
-      <w:proofErr w:type="spellStart"/>
-      <w:r>
-        <w:rPr>
-          <w:lang w:val="fr-FR"/>
-        </w:rPr>
-        <w:t>fidelity</w:t>
-      </w:r>
-      <w:proofErr w:type="spellEnd"/>
-      <w:r>
-        <w:rPr>
-          <w:lang w:val="fr-FR"/>
-        </w:rPr>
-        <w:t xml:space="preserve"> wireframe</w:t>
+        <w:t xml:space="preserve"> Ecran “Éditeur de niveau” - maquette haute-fidélité / high-fidelity wireframe</w:t>
       </w:r>
     </w:p>
     <w:p>
@@ -6512,21 +6352,7 @@
         <w:rPr>
           <w:lang w:val="fr-FR"/>
         </w:rPr>
-        <w:t xml:space="preserve"> Ajout de fonctionnalités supplémentaires tirées des </w:t>
-      </w:r>
-      <w:proofErr w:type="spellStart"/>
-      <w:r>
-        <w:rPr>
-          <w:lang w:val="fr-FR"/>
-        </w:rPr>
-        <w:t>Personas</w:t>
-      </w:r>
-      <w:proofErr w:type="spellEnd"/>
-      <w:r>
-        <w:rPr>
-          <w:lang w:val="fr-FR"/>
-        </w:rPr>
-        <w:t xml:space="preserve"> + un élément</w:t>
+        <w:t xml:space="preserve"> Ajout de fonctionnalités supplémentaires tirées des Personas + un élément</w:t>
       </w:r>
     </w:p>
     <w:p>
@@ -6567,128 +6393,388 @@
         <w:t xml:space="preserve"> Choix effectués</w:t>
       </w:r>
     </w:p>
-    <w:p>
-      <w:pPr>
-        <w:pStyle w:val="Corpsdetexte"/>
-        <w:rPr>
-          <w:lang w:val="fr-FR"/>
-        </w:rPr>
-      </w:pPr>
-    </w:p>
-    <w:p>
-      <w:pPr>
-        <w:pStyle w:val="Retraitcorpsdetexte3"/>
-        <w:rPr>
-          <w:lang w:val="fr-FR"/>
-        </w:rPr>
-      </w:pPr>
-    </w:p>
-    <w:p>
-      <w:pPr>
-        <w:pStyle w:val="Titre2"/>
-        <w:rPr>
-          <w:lang w:val="fr-FR"/>
-        </w:rPr>
-      </w:pPr>
-      <w:bookmarkStart w:id="41" w:name="_Toc532179967"/>
-      <w:bookmarkStart w:id="42" w:name="_Toc165969651"/>
-      <w:bookmarkStart w:id="43" w:name="_Toc308526335"/>
-      <w:bookmarkStart w:id="44" w:name="_Toc181014246"/>
-      <w:bookmarkEnd w:id="27"/>
-      <w:bookmarkEnd w:id="28"/>
-      <w:bookmarkEnd w:id="29"/>
-      <w:r>
-        <w:rPr>
-          <w:lang w:val="fr-FR"/>
-        </w:rPr>
-        <w:t>Conception des tests</w:t>
+    <w:bookmarkEnd w:id="27"/>
+    <w:bookmarkEnd w:id="28"/>
+    <w:bookmarkEnd w:id="29"/>
+    <w:p>
+      <w:pPr>
+        <w:pStyle w:val="Titre1"/>
+        <w:rPr>
+          <w:lang w:val="fr-FR"/>
+        </w:rPr>
+      </w:pPr>
+      <w:r>
+        <w:rPr>
+          <w:lang w:val="fr-FR"/>
+        </w:rPr>
+        <w:t>Utilisation AI</w:t>
+      </w:r>
+    </w:p>
+    <w:p>
+      <w:pPr>
+        <w:pStyle w:val="Titre1"/>
+        <w:numPr>
+          <w:ilvl w:val="0"/>
+          <w:numId w:val="0"/>
+        </w:numPr>
+        <w:ind w:left="567"/>
+        <w:rPr>
+          <w:rFonts w:asciiTheme="minorHAnsi" w:hAnsiTheme="minorHAnsi" w:cs="Times New Roman"/>
+          <w:b w:val="0"/>
+          <w:bCs w:val="0"/>
+          <w:caps w:val="0"/>
+          <w:kern w:val="0"/>
+          <w:sz w:val="20"/>
+          <w:szCs w:val="20"/>
+          <w:lang w:val="fr-FR"/>
+        </w:rPr>
+      </w:pPr>
+      <w:bookmarkStart w:id="41" w:name="_Toc165969653"/>
+      <w:bookmarkStart w:id="42" w:name="_Toc308526342"/>
+      <w:bookmarkStart w:id="43" w:name="_Toc181014253"/>
+      <w:r>
+        <w:rPr>
+          <w:rFonts w:asciiTheme="minorHAnsi" w:hAnsiTheme="minorHAnsi" w:cs="Times New Roman"/>
+          <w:b w:val="0"/>
+          <w:bCs w:val="0"/>
+          <w:caps w:val="0"/>
+          <w:kern w:val="0"/>
+          <w:sz w:val="20"/>
+          <w:szCs w:val="20"/>
+          <w:lang w:val="fr-FR"/>
+        </w:rPr>
+        <w:t>Au cours de ce projet, j'ai utilisé l'IA pour accélérer le processus de certaines tâches : il</w:t>
+      </w:r>
+      <w:r>
+        <w:rPr>
+          <w:rFonts w:asciiTheme="minorHAnsi" w:hAnsiTheme="minorHAnsi" w:cs="Times New Roman"/>
+          <w:b w:val="0"/>
+          <w:bCs w:val="0"/>
+          <w:caps w:val="0"/>
+          <w:kern w:val="0"/>
+          <w:sz w:val="20"/>
+          <w:szCs w:val="20"/>
+          <w:lang w:val="fr-FR"/>
+        </w:rPr>
+        <w:t xml:space="preserve"> </w:t>
+      </w:r>
+      <w:r>
+        <w:rPr>
+          <w:rFonts w:asciiTheme="minorHAnsi" w:hAnsiTheme="minorHAnsi" w:cs="Times New Roman"/>
+          <w:b w:val="0"/>
+          <w:bCs w:val="0"/>
+          <w:caps w:val="0"/>
+          <w:kern w:val="0"/>
+          <w:sz w:val="20"/>
+          <w:szCs w:val="20"/>
+          <w:lang w:val="fr-FR"/>
+        </w:rPr>
+        <w:t>s'agissait de :</w:t>
+      </w:r>
+      <w:r>
+        <w:rPr>
+          <w:rFonts w:asciiTheme="minorHAnsi" w:hAnsiTheme="minorHAnsi" w:cs="Times New Roman"/>
+          <w:b w:val="0"/>
+          <w:bCs w:val="0"/>
+          <w:caps w:val="0"/>
+          <w:kern w:val="0"/>
+          <w:sz w:val="20"/>
+          <w:szCs w:val="20"/>
+          <w:lang w:val="fr-FR"/>
+        </w:rPr>
+        <w:t xml:space="preserve"> </w:t>
+      </w:r>
+    </w:p>
+    <w:p>
+      <w:pPr>
+        <w:pStyle w:val="Titre1"/>
+        <w:numPr>
+          <w:ilvl w:val="0"/>
+          <w:numId w:val="0"/>
+        </w:numPr>
+        <w:ind w:left="567"/>
+        <w:rPr>
+          <w:rFonts w:asciiTheme="minorHAnsi" w:hAnsiTheme="minorHAnsi" w:cs="Times New Roman"/>
+          <w:b w:val="0"/>
+          <w:bCs w:val="0"/>
+          <w:caps w:val="0"/>
+          <w:kern w:val="0"/>
+          <w:sz w:val="20"/>
+          <w:szCs w:val="20"/>
+          <w:lang w:val="fr-FR"/>
+        </w:rPr>
+      </w:pPr>
+      <w:r>
+        <w:rPr>
+          <w:rFonts w:asciiTheme="minorHAnsi" w:hAnsiTheme="minorHAnsi" w:cs="Times New Roman"/>
+          <w:b w:val="0"/>
+          <w:bCs w:val="0"/>
+          <w:caps w:val="0"/>
+          <w:kern w:val="0"/>
+          <w:sz w:val="20"/>
+          <w:szCs w:val="20"/>
+          <w:lang w:val="fr-FR"/>
+        </w:rPr>
+        <w:t>UX : créer des personas car le fait de le faire faire par un humain n'a aucune valeur ajoutée. Je pense que c'est une utilisation équitable car cela accélère mon projet et me permet de faire plus de choses.</w:t>
+      </w:r>
+      <w:r>
+        <w:rPr>
+          <w:rFonts w:asciiTheme="minorHAnsi" w:hAnsiTheme="minorHAnsi" w:cs="Times New Roman"/>
+          <w:b w:val="0"/>
+          <w:bCs w:val="0"/>
+          <w:caps w:val="0"/>
+          <w:kern w:val="0"/>
+          <w:sz w:val="20"/>
+          <w:szCs w:val="20"/>
+          <w:lang w:val="fr-FR"/>
+        </w:rPr>
+        <w:t xml:space="preserve"> </w:t>
+      </w:r>
+    </w:p>
+    <w:p>
+      <w:pPr>
+        <w:pStyle w:val="Titre1"/>
+        <w:numPr>
+          <w:ilvl w:val="0"/>
+          <w:numId w:val="0"/>
+        </w:numPr>
+        <w:ind w:left="567"/>
+        <w:rPr>
+          <w:rFonts w:asciiTheme="minorHAnsi" w:hAnsiTheme="minorHAnsi" w:cs="Times New Roman"/>
+          <w:b w:val="0"/>
+          <w:bCs w:val="0"/>
+          <w:caps w:val="0"/>
+          <w:kern w:val="0"/>
+          <w:sz w:val="20"/>
+          <w:szCs w:val="20"/>
+          <w:lang w:val="fr-FR"/>
+        </w:rPr>
+      </w:pPr>
+      <w:r>
+        <w:rPr>
+          <w:rFonts w:asciiTheme="minorHAnsi" w:hAnsiTheme="minorHAnsi" w:cs="Times New Roman"/>
+          <w:b w:val="0"/>
+          <w:bCs w:val="0"/>
+          <w:caps w:val="0"/>
+          <w:kern w:val="0"/>
+          <w:sz w:val="20"/>
+          <w:szCs w:val="20"/>
+          <w:lang w:val="fr-FR"/>
+        </w:rPr>
+        <w:t>Pendant POO, j'ai utilisé de l'IA pour clarifier le fonctionnement des choses, car mon</w:t>
+      </w:r>
+      <w:r>
+        <w:rPr>
+          <w:rFonts w:asciiTheme="minorHAnsi" w:hAnsiTheme="minorHAnsi" w:cs="Times New Roman"/>
+          <w:b w:val="0"/>
+          <w:bCs w:val="0"/>
+          <w:caps w:val="0"/>
+          <w:kern w:val="0"/>
+          <w:sz w:val="20"/>
+          <w:szCs w:val="20"/>
+          <w:lang w:val="fr-FR"/>
+        </w:rPr>
+        <w:t xml:space="preserve"> </w:t>
+      </w:r>
+      <w:r>
+        <w:rPr>
+          <w:rFonts w:asciiTheme="minorHAnsi" w:hAnsiTheme="minorHAnsi" w:cs="Times New Roman"/>
+          <w:b w:val="0"/>
+          <w:bCs w:val="0"/>
+          <w:caps w:val="0"/>
+          <w:kern w:val="0"/>
+          <w:sz w:val="20"/>
+          <w:szCs w:val="20"/>
+          <w:lang w:val="fr-FR"/>
+        </w:rPr>
+        <w:t>projet est assez unique et je ne pouvais pas demander à mes camarades de classe.</w:t>
+      </w:r>
+      <w:r>
+        <w:rPr>
+          <w:rFonts w:asciiTheme="minorHAnsi" w:hAnsiTheme="minorHAnsi" w:cs="Times New Roman"/>
+          <w:b w:val="0"/>
+          <w:bCs w:val="0"/>
+          <w:caps w:val="0"/>
+          <w:kern w:val="0"/>
+          <w:sz w:val="20"/>
+          <w:szCs w:val="20"/>
+          <w:lang w:val="fr-FR"/>
+        </w:rPr>
+        <w:t xml:space="preserve"> </w:t>
+      </w:r>
+    </w:p>
+    <w:p>
+      <w:pPr>
+        <w:pStyle w:val="Titre1"/>
+        <w:numPr>
+          <w:ilvl w:val="0"/>
+          <w:numId w:val="0"/>
+        </w:numPr>
+        <w:ind w:left="567"/>
+        <w:rPr>
+          <w:rFonts w:asciiTheme="minorHAnsi" w:hAnsiTheme="minorHAnsi" w:cs="Times New Roman"/>
+          <w:b w:val="0"/>
+          <w:bCs w:val="0"/>
+          <w:caps w:val="0"/>
+          <w:kern w:val="0"/>
+          <w:sz w:val="20"/>
+          <w:szCs w:val="20"/>
+          <w:lang w:val="fr-FR"/>
+        </w:rPr>
+      </w:pPr>
+      <w:r>
+        <w:rPr>
+          <w:rFonts w:asciiTheme="minorHAnsi" w:hAnsiTheme="minorHAnsi" w:cs="Times New Roman"/>
+          <w:b w:val="0"/>
+          <w:bCs w:val="0"/>
+          <w:caps w:val="0"/>
+          <w:kern w:val="0"/>
+          <w:sz w:val="20"/>
+          <w:szCs w:val="20"/>
+          <w:lang w:val="fr-FR"/>
+        </w:rPr>
+        <w:t>Je n'ai pas utilisé d'IA pendant la partie base de données de ce projet.</w:t>
+      </w:r>
+    </w:p>
+    <w:p>
+      <w:pPr>
+        <w:pStyle w:val="Titre1"/>
+        <w:rPr>
+          <w:lang w:val="fr-FR"/>
+        </w:rPr>
+      </w:pPr>
+      <w:r>
+        <w:rPr>
+          <w:lang w:val="fr-FR"/>
+        </w:rPr>
+        <w:t>Conclusion</w:t>
       </w:r>
       <w:bookmarkEnd w:id="41"/>
       <w:bookmarkEnd w:id="42"/>
       <w:bookmarkEnd w:id="43"/>
+    </w:p>
+    <w:p>
+      <w:pPr>
+        <w:pStyle w:val="Titre2"/>
+        <w:rPr>
+          <w:lang w:val="fr-FR"/>
+        </w:rPr>
+      </w:pPr>
+      <w:bookmarkStart w:id="44" w:name="_Toc165969654"/>
+      <w:bookmarkStart w:id="45" w:name="_Toc308526343"/>
+      <w:bookmarkStart w:id="46" w:name="_Toc181014254"/>
+      <w:r>
+        <w:rPr>
+          <w:lang w:val="fr-FR"/>
+        </w:rPr>
+        <w:t xml:space="preserve">Bilan des </w:t>
+      </w:r>
       <w:bookmarkEnd w:id="44"/>
-    </w:p>
-    <w:p>
-      <w:pPr>
-        <w:pStyle w:val="Informations"/>
-        <w:numPr>
-          <w:ilvl w:val="5"/>
-          <w:numId w:val="6"/>
-        </w:numPr>
-        <w:rPr>
-          <w:lang w:val="fr-FR"/>
-        </w:rPr>
-      </w:pPr>
-      <w:r>
-        <w:rPr>
-          <w:lang w:val="fr-FR"/>
-        </w:rPr>
-        <w:t xml:space="preserve">Ce paragraphe permet de spécifier la stratégie de </w:t>
-      </w:r>
-      <w:r>
-        <w:rPr>
-          <w:lang w:val="fr-FR"/>
-        </w:rPr>
-        <w:t>test </w:t>
-      </w:r>
-      <w:r>
-        <w:rPr>
-          <w:lang w:val="fr-FR"/>
-        </w:rPr>
-        <w:t xml:space="preserve">qui sera menée au point </w:t>
-      </w:r>
-      <w:r>
-        <w:rPr>
-          <w:lang w:val="fr-FR"/>
-        </w:rPr>
-        <w:fldChar w:fldCharType="begin"/>
-      </w:r>
-      <w:r>
-        <w:rPr>
-          <w:lang w:val="fr-FR"/>
-        </w:rPr>
-        <w:instrText xml:space="preserve"> REF _Ref308525868 \r \h </w:instrText>
-      </w:r>
-      <w:r>
-        <w:rPr>
-          <w:lang w:val="fr-FR"/>
-        </w:rPr>
-      </w:r>
-      <w:r>
-        <w:rPr>
-          <w:lang w:val="fr-FR"/>
-        </w:rPr>
-        <w:fldChar w:fldCharType="separate"/>
-      </w:r>
-      <w:r>
-        <w:rPr>
-          <w:lang w:val="fr-FR"/>
-        </w:rPr>
-        <w:t>5.1</w:t>
-      </w:r>
-      <w:r>
-        <w:rPr>
-          <w:lang w:val="fr-FR"/>
-        </w:rPr>
-        <w:fldChar w:fldCharType="end"/>
-      </w:r>
-    </w:p>
-    <w:p>
-      <w:pPr>
-        <w:pStyle w:val="Informations"/>
-        <w:numPr>
-          <w:ilvl w:val="5"/>
-          <w:numId w:val="6"/>
-        </w:numPr>
-        <w:rPr>
-          <w:lang w:val="fr-FR"/>
-        </w:rPr>
-      </w:pPr>
-      <w:r>
-        <w:rPr>
-          <w:lang w:val="fr-FR"/>
-        </w:rPr>
-        <w:t>Qui, quand, avec quelles données, dans quel ordre, etc.</w:t>
+      <w:r>
+        <w:rPr>
+          <w:lang w:val="fr-FR"/>
+        </w:rPr>
+        <w:t>fonctionnalités demandées</w:t>
+      </w:r>
+      <w:bookmarkEnd w:id="45"/>
+      <w:bookmarkEnd w:id="46"/>
+    </w:p>
+    <w:p>
+      <w:pPr>
+        <w:pStyle w:val="Corpsdetexte"/>
+        <w:rPr>
+          <w:lang w:val="fr-FR"/>
+        </w:rPr>
+      </w:pPr>
+      <w:r>
+        <w:rPr>
+          <w:lang w:val="fr-FR"/>
+        </w:rPr>
+        <w:t>S</w:t>
+      </w:r>
+      <w:r>
+        <w:rPr>
+          <w:lang w:val="fr-FR"/>
+        </w:rPr>
+        <w:t>upplémentaires</w:t>
+      </w:r>
+      <w:r>
+        <w:rPr>
+          <w:lang w:val="fr-FR"/>
+        </w:rPr>
+        <w:t xml:space="preserve"> Je pense bien avoir réussi les 3 projets.</w:t>
+      </w:r>
+    </w:p>
+    <w:p>
+      <w:pPr>
+        <w:pStyle w:val="Corpsdetexte"/>
+        <w:rPr>
+          <w:lang w:val="fr-FR"/>
+        </w:rPr>
+      </w:pPr>
+      <w:r>
+        <w:rPr>
+          <w:lang w:val="fr-FR"/>
+        </w:rPr>
+        <w:t>En POO, je pense que j’ai fait bien plus que demandé</w:t>
+      </w:r>
+      <w:r>
+        <w:rPr>
+          <w:lang w:val="fr-FR"/>
+        </w:rPr>
+        <w:t>.</w:t>
+      </w:r>
+    </w:p>
+    <w:p>
+      <w:pPr>
+        <w:pStyle w:val="Corpsdetexte"/>
+        <w:rPr>
+          <w:lang w:val="fr-FR"/>
+        </w:rPr>
+      </w:pPr>
+      <w:r>
+        <w:rPr>
+          <w:lang w:val="fr-FR"/>
+        </w:rPr>
+        <w:t xml:space="preserve">En DB, je pense que j’ai tout fait </w:t>
+      </w:r>
+      <w:r>
+        <w:rPr>
+          <w:lang w:val="fr-FR"/>
+        </w:rPr>
+        <w:t>à</w:t>
+      </w:r>
+      <w:r>
+        <w:rPr>
+          <w:lang w:val="fr-FR"/>
+        </w:rPr>
+        <w:t xml:space="preserve"> 100%</w:t>
+      </w:r>
+      <w:r>
+        <w:rPr>
+          <w:lang w:val="fr-FR"/>
+        </w:rPr>
+        <w:t>.</w:t>
+      </w:r>
+    </w:p>
+    <w:p>
+      <w:pPr>
+        <w:pStyle w:val="Corpsdetexte"/>
+        <w:rPr>
+          <w:lang w:val="fr-FR"/>
+        </w:rPr>
+      </w:pPr>
+      <w:r>
+        <w:rPr>
+          <w:lang w:val="fr-FR"/>
+        </w:rPr>
+        <w:t>En UX, je pense que j’aurait pu faire plus de maquettes hautes fidélité</w:t>
+      </w:r>
+      <w:r>
+        <w:rPr>
+          <w:lang w:val="fr-FR"/>
+        </w:rPr>
+        <w:t xml:space="preserve"> mais j’ai fait tout le CdC.</w:t>
       </w:r>
     </w:p>
     <w:p>
@@ -6698,1345 +6784,155 @@
           <w:lang w:val="fr-FR"/>
         </w:rPr>
       </w:pPr>
-      <w:bookmarkStart w:id="45" w:name="_Toc308526336"/>
-      <w:bookmarkStart w:id="46" w:name="_Toc532179961"/>
-      <w:bookmarkStart w:id="47" w:name="_Toc181014247"/>
-      <w:r>
-        <w:rPr>
-          <w:lang w:val="fr-FR"/>
-        </w:rPr>
-        <w:t>Planification</w:t>
-      </w:r>
-      <w:r>
-        <w:rPr>
-          <w:lang w:val="fr-FR"/>
-        </w:rPr>
-        <w:t xml:space="preserve"> détaillé</w:t>
-      </w:r>
-      <w:r>
-        <w:rPr>
-          <w:lang w:val="fr-FR"/>
-        </w:rPr>
-        <w:t>e</w:t>
-      </w:r>
-      <w:bookmarkEnd w:id="45"/>
+      <w:bookmarkStart w:id="47" w:name="_Toc165969656"/>
+      <w:bookmarkStart w:id="48" w:name="_Toc308526345"/>
+      <w:bookmarkStart w:id="49" w:name="_Toc181014256"/>
+      <w:r>
+        <w:rPr>
+          <w:lang w:val="fr-FR"/>
+        </w:rPr>
+        <w:lastRenderedPageBreak/>
+        <w:t>Bilan personnel</w:t>
+      </w:r>
       <w:bookmarkEnd w:id="47"/>
-    </w:p>
-    <w:p>
-      <w:pPr>
-        <w:pStyle w:val="Informations"/>
-        <w:numPr>
-          <w:ilvl w:val="5"/>
-          <w:numId w:val="7"/>
-        </w:numPr>
-        <w:rPr>
-          <w:lang w:val="fr-FR"/>
-        </w:rPr>
-      </w:pPr>
-      <w:r>
-        <w:rPr>
-          <w:lang w:val="fr-FR"/>
-        </w:rPr>
-        <w:t>A ce stade, après l’analyse complète du projet, un planning détaillé et complet (avec tâches, sous-tâches, dépendances, durée</w:t>
-      </w:r>
-      <w:r>
-        <w:rPr>
-          <w:lang w:val="fr-FR"/>
-        </w:rPr>
-        <w:t>, …) peut être finalisé.</w:t>
-      </w:r>
-    </w:p>
-    <w:p>
-      <w:pPr>
-        <w:pStyle w:val="Informations"/>
-        <w:numPr>
-          <w:ilvl w:val="5"/>
-          <w:numId w:val="7"/>
-        </w:numPr>
-        <w:rPr>
-          <w:lang w:val="fr-FR"/>
-        </w:rPr>
-      </w:pPr>
-      <w:r>
-        <w:rPr>
-          <w:lang w:val="fr-FR"/>
-        </w:rPr>
-        <w:t>Le planning détaillé doit s’inscrire dans le planning initial.</w:t>
-      </w:r>
-      <w:r>
-        <w:rPr>
-          <w:lang w:val="fr-FR"/>
-        </w:rPr>
-        <w:t xml:space="preserve"> Il faut que l’on puisse situer cette planification détaillée par rapport à la planification initiale.</w:t>
-      </w:r>
-    </w:p>
-    <w:p>
-      <w:pPr>
-        <w:pStyle w:val="Titre1"/>
-        <w:rPr>
-          <w:lang w:val="fr-FR"/>
-        </w:rPr>
-      </w:pPr>
-      <w:bookmarkStart w:id="48" w:name="_Toc532179964"/>
-      <w:bookmarkStart w:id="49" w:name="_Toc165969648"/>
-      <w:bookmarkStart w:id="50" w:name="_Toc308526337"/>
-      <w:bookmarkStart w:id="51" w:name="_Toc181014248"/>
-      <w:bookmarkEnd w:id="46"/>
-      <w:r>
-        <w:rPr>
-          <w:lang w:val="fr-FR"/>
-        </w:rPr>
-        <w:t>Réalisation</w:t>
-      </w:r>
       <w:bookmarkEnd w:id="48"/>
       <w:bookmarkEnd w:id="49"/>
+    </w:p>
+    <w:p>
+      <w:pPr>
+        <w:pStyle w:val="Corpsdetexte"/>
+        <w:rPr>
+          <w:lang w:val="fr-FR"/>
+        </w:rPr>
+      </w:pPr>
+      <w:r>
+        <w:rPr>
+          <w:lang w:val="fr-FR"/>
+        </w:rPr>
+        <w:t>Si je devais refaire ce projet, j’aurait plus poussé la partie UX. Je pense que j’aurait pu faire un design plus ambitieux, et faire plus de maquettes haute fidélités. Je n’ai pas pris assez de risques pendant ce projet.</w:t>
+      </w:r>
+    </w:p>
+    <w:p>
+      <w:pPr>
+        <w:pStyle w:val="Corpsdetexte"/>
+        <w:rPr>
+          <w:lang w:val="fr-FR"/>
+        </w:rPr>
+      </w:pPr>
+      <w:r>
+        <w:rPr>
+          <w:lang w:val="fr-FR"/>
+        </w:rPr>
+        <w:t>En POO, j’aurais bien aimé intégrer la base de donnes dans mon programme. Je pense que j’aurais appris beaucoup de choses utiles.</w:t>
+      </w:r>
+    </w:p>
+    <w:p>
+      <w:pPr>
+        <w:pStyle w:val="Titre1"/>
+        <w:rPr>
+          <w:lang w:val="fr-FR"/>
+        </w:rPr>
+      </w:pPr>
+      <w:bookmarkStart w:id="50" w:name="_Toc532179971"/>
+      <w:bookmarkStart w:id="51" w:name="_Toc165969657"/>
+      <w:bookmarkStart w:id="52" w:name="_Toc308526346"/>
+      <w:bookmarkStart w:id="53" w:name="_Toc181014257"/>
+      <w:r>
+        <w:rPr>
+          <w:lang w:val="fr-FR"/>
+        </w:rPr>
+        <w:t>Divers</w:t>
+      </w:r>
       <w:bookmarkEnd w:id="50"/>
       <w:bookmarkEnd w:id="51"/>
-    </w:p>
-    <w:p>
-      <w:pPr>
-        <w:pStyle w:val="Titre2"/>
-        <w:rPr>
-          <w:lang w:val="fr-FR"/>
-        </w:rPr>
-      </w:pPr>
-      <w:bookmarkStart w:id="52" w:name="_Toc532179965"/>
-      <w:bookmarkStart w:id="53" w:name="_Toc165969649"/>
-      <w:bookmarkStart w:id="54" w:name="_Toc308526338"/>
-      <w:bookmarkStart w:id="55" w:name="_Toc181014249"/>
-      <w:r>
-        <w:rPr>
-          <w:lang w:val="fr-FR"/>
-        </w:rPr>
-        <w:t>Dossier de Réalisation</w:t>
-      </w:r>
       <w:bookmarkEnd w:id="52"/>
       <w:bookmarkEnd w:id="53"/>
+    </w:p>
+    <w:p>
+      <w:pPr>
+        <w:pStyle w:val="Titre2"/>
+        <w:rPr>
+          <w:lang w:val="fr-FR"/>
+        </w:rPr>
+      </w:pPr>
+      <w:bookmarkStart w:id="54" w:name="_Toc532179972"/>
+      <w:bookmarkStart w:id="55" w:name="_Toc165969658"/>
+      <w:bookmarkStart w:id="56" w:name="_Toc308526347"/>
+      <w:bookmarkStart w:id="57" w:name="_Toc181014258"/>
+      <w:r>
+        <w:rPr>
+          <w:lang w:val="fr-FR"/>
+        </w:rPr>
+        <w:t>Journal de travail</w:t>
+      </w:r>
       <w:bookmarkEnd w:id="54"/>
       <w:bookmarkEnd w:id="55"/>
-    </w:p>
-    <w:p>
-      <w:pPr>
-        <w:pStyle w:val="Informations"/>
-        <w:numPr>
-          <w:ilvl w:val="5"/>
-          <w:numId w:val="8"/>
-        </w:numPr>
-        <w:rPr>
-          <w:lang w:val="fr-FR"/>
-        </w:rPr>
-      </w:pPr>
-      <w:r>
-        <w:rPr>
-          <w:lang w:val="fr-FR"/>
-        </w:rPr>
-        <w:t>Ce</w:t>
-      </w:r>
-      <w:r>
-        <w:rPr>
-          <w:lang w:val="fr-FR"/>
-        </w:rPr>
-        <w:t>tte partie</w:t>
-      </w:r>
-      <w:r>
-        <w:rPr>
-          <w:lang w:val="fr-FR"/>
-        </w:rPr>
-        <w:t xml:space="preserve"> permet de reproduire ou reprendre le projet par un tiers.</w:t>
-      </w:r>
-    </w:p>
-    <w:p>
-      <w:pPr>
-        <w:pStyle w:val="Informations"/>
-        <w:numPr>
-          <w:ilvl w:val="5"/>
-          <w:numId w:val="8"/>
-        </w:numPr>
-        <w:rPr>
-          <w:lang w:val="fr-FR"/>
-        </w:rPr>
-      </w:pPr>
-      <w:r>
-        <w:rPr>
-          <w:lang w:val="fr-FR"/>
-        </w:rPr>
-        <w:t xml:space="preserve">Pour chaque </w:t>
-      </w:r>
-      <w:r>
-        <w:rPr>
-          <w:lang w:val="fr-FR"/>
-        </w:rPr>
-        <w:t xml:space="preserve">étape, il faut décrire sa mise en </w:t>
-      </w:r>
-      <w:r>
-        <w:rPr>
-          <w:lang w:val="fr-FR"/>
-        </w:rPr>
-        <w:t>œuvre. Typiquement</w:t>
-      </w:r>
-      <w:r>
-        <w:rPr>
-          <w:lang w:val="fr-FR"/>
-        </w:rPr>
-        <w:t> :</w:t>
-      </w:r>
-    </w:p>
-    <w:p>
-      <w:pPr>
-        <w:pStyle w:val="Informations"/>
-        <w:numPr>
-          <w:ilvl w:val="6"/>
-          <w:numId w:val="8"/>
-        </w:numPr>
-        <w:rPr>
-          <w:lang w:val="fr-FR"/>
-        </w:rPr>
-      </w:pPr>
-      <w:r>
-        <w:rPr>
-          <w:lang w:val="fr-FR"/>
-        </w:rPr>
-        <w:t>Versions des outils logiciels utilisés (OS, applications, pilotes, librairies, etc.)</w:t>
-      </w:r>
-    </w:p>
-    <w:p>
-      <w:pPr>
-        <w:pStyle w:val="Informations"/>
-        <w:numPr>
-          <w:ilvl w:val="6"/>
-          <w:numId w:val="8"/>
-        </w:numPr>
-        <w:rPr>
-          <w:lang w:val="fr-FR"/>
-        </w:rPr>
-      </w:pPr>
-      <w:r>
-        <w:rPr>
-          <w:lang w:val="fr-FR"/>
-        </w:rPr>
-        <w:t>Configurations spéciales</w:t>
-      </w:r>
-      <w:r>
-        <w:rPr>
-          <w:lang w:val="fr-FR"/>
-        </w:rPr>
-        <w:t xml:space="preserve"> des outils (Equipements, </w:t>
-      </w:r>
-      <w:r>
-        <w:rPr>
-          <w:lang w:val="fr-FR"/>
-        </w:rPr>
-        <w:t>PC</w:t>
-      </w:r>
-      <w:r>
-        <w:rPr>
-          <w:lang w:val="fr-FR"/>
-        </w:rPr>
-        <w:t xml:space="preserve">, machines, </w:t>
-      </w:r>
-      <w:r>
-        <w:rPr>
-          <w:lang w:val="fr-FR"/>
-        </w:rPr>
-        <w:t xml:space="preserve">outillage, </w:t>
-      </w:r>
-      <w:r>
-        <w:rPr>
-          <w:lang w:val="fr-FR"/>
-        </w:rPr>
-        <w:t>etc.)</w:t>
-      </w:r>
-    </w:p>
-    <w:p>
-      <w:pPr>
-        <w:pStyle w:val="Informations"/>
-        <w:numPr>
-          <w:ilvl w:val="6"/>
-          <w:numId w:val="8"/>
-        </w:numPr>
-        <w:rPr>
-          <w:lang w:val="fr-FR"/>
-        </w:rPr>
-      </w:pPr>
-      <w:r>
-        <w:rPr>
-          <w:lang w:val="fr-FR"/>
-        </w:rPr>
-        <w:t xml:space="preserve">Code source </w:t>
-      </w:r>
-      <w:r>
-        <w:rPr>
-          <w:lang w:val="fr-FR"/>
-        </w:rPr>
-        <w:t xml:space="preserve">commenté </w:t>
-      </w:r>
-      <w:r>
-        <w:rPr>
-          <w:lang w:val="fr-FR"/>
-        </w:rPr>
-        <w:t xml:space="preserve">des </w:t>
-      </w:r>
-      <w:r>
-        <w:rPr>
-          <w:lang w:val="fr-FR"/>
-        </w:rPr>
-        <w:t>éléments logiciels</w:t>
-      </w:r>
-      <w:r>
-        <w:rPr>
-          <w:lang w:val="fr-FR"/>
-        </w:rPr>
-        <w:t xml:space="preserve"> développés.</w:t>
-      </w:r>
-    </w:p>
-    <w:p>
-      <w:pPr>
-        <w:pStyle w:val="Informations"/>
-        <w:numPr>
-          <w:ilvl w:val="6"/>
-          <w:numId w:val="8"/>
-        </w:numPr>
-        <w:rPr>
-          <w:lang w:val="fr-FR"/>
-        </w:rPr>
-      </w:pPr>
-      <w:r>
-        <w:rPr>
-          <w:lang w:val="fr-FR"/>
-        </w:rPr>
-        <w:t>Modèle physique d’une base de données.</w:t>
-      </w:r>
-    </w:p>
-    <w:p>
-      <w:pPr>
-        <w:pStyle w:val="Informations"/>
-        <w:numPr>
-          <w:ilvl w:val="6"/>
-          <w:numId w:val="8"/>
-        </w:numPr>
-        <w:rPr>
-          <w:lang w:val="fr-FR"/>
-        </w:rPr>
-      </w:pPr>
-      <w:r>
-        <w:rPr>
-          <w:lang w:val="fr-FR"/>
-        </w:rPr>
-        <w:t>Arborescences des documents produits</w:t>
-      </w:r>
-      <w:r>
-        <w:rPr>
-          <w:lang w:val="fr-FR"/>
-        </w:rPr>
-        <w:t>.</w:t>
-      </w:r>
-    </w:p>
-    <w:p>
-      <w:pPr>
-        <w:pStyle w:val="Informations"/>
-        <w:numPr>
-          <w:ilvl w:val="5"/>
-          <w:numId w:val="8"/>
-        </w:numPr>
-        <w:rPr>
-          <w:lang w:val="fr-FR"/>
-        </w:rPr>
-      </w:pPr>
-      <w:r>
-        <w:rPr>
-          <w:lang w:val="fr-FR"/>
-        </w:rPr>
-        <w:t>Il faut décrire le parcours de réalisation e</w:t>
-      </w:r>
-      <w:r>
-        <w:rPr>
-          <w:lang w:val="fr-FR"/>
-        </w:rPr>
-        <w:t>t</w:t>
-      </w:r>
-      <w:r>
-        <w:rPr>
-          <w:lang w:val="fr-FR"/>
-        </w:rPr>
-        <w:t xml:space="preserve"> justifi</w:t>
-      </w:r>
-      <w:r>
-        <w:rPr>
-          <w:lang w:val="fr-FR"/>
-        </w:rPr>
-        <w:t>er</w:t>
-      </w:r>
-      <w:r>
-        <w:rPr>
-          <w:lang w:val="fr-FR"/>
-        </w:rPr>
-        <w:t xml:space="preserve"> les choix. </w:t>
-      </w:r>
-    </w:p>
-    <w:p>
-      <w:pPr>
-        <w:pStyle w:val="Titre2"/>
-        <w:rPr>
-          <w:lang w:val="fr-FR"/>
-        </w:rPr>
-      </w:pPr>
-      <w:bookmarkStart w:id="56" w:name="_Toc532179960"/>
-      <w:bookmarkStart w:id="57" w:name="_Toc165969644"/>
-      <w:bookmarkStart w:id="58" w:name="_Toc308526339"/>
-      <w:bookmarkStart w:id="59" w:name="_Toc181014250"/>
-      <w:r>
-        <w:rPr>
-          <w:lang w:val="fr-FR"/>
-        </w:rPr>
-        <w:lastRenderedPageBreak/>
-        <w:t>Modifications</w:t>
-      </w:r>
       <w:bookmarkEnd w:id="56"/>
       <w:bookmarkEnd w:id="57"/>
+    </w:p>
+    <w:p>
+      <w:pPr>
+        <w:pStyle w:val="Retraitcorpsdetexte"/>
+        <w:rPr>
+          <w:lang w:val="fr-FR"/>
+        </w:rPr>
+      </w:pPr>
+      <w:r>
+        <w:rPr>
+          <w:lang w:val="fr-FR"/>
+        </w:rPr>
+        <w:object w:dxaOrig="1539" w:dyaOrig="997" w14:anchorId="27AC5766">
+          <v:shape id="_x0000_i1037" type="#_x0000_t75" style="width:77pt;height:50.25pt" o:ole="">
+            <v:imagedata r:id="rId18" o:title=""/>
+          </v:shape>
+          <o:OLEObject Type="Embed" ProgID="Excel.SheetMacroEnabled.12" ShapeID="_x0000_i1037" DrawAspect="Icon" ObjectID="_1791792348" r:id="rId19"/>
+        </w:object>
+      </w:r>
+    </w:p>
+    <w:p>
+      <w:pPr>
+        <w:pStyle w:val="Informations"/>
+        <w:ind w:left="2160"/>
+        <w:rPr>
+          <w:lang w:val="fr-FR"/>
+        </w:rPr>
+      </w:pPr>
+    </w:p>
+    <w:p>
+      <w:pPr>
+        <w:pStyle w:val="Titre1"/>
+        <w:rPr>
+          <w:lang w:val="fr-FR"/>
+        </w:rPr>
+      </w:pPr>
+      <w:bookmarkStart w:id="58" w:name="_Toc308526350"/>
+      <w:bookmarkStart w:id="59" w:name="_Toc181014261"/>
+      <w:r>
+        <w:rPr>
+          <w:lang w:val="fr-FR"/>
+        </w:rPr>
+        <w:t>Annexes</w:t>
+      </w:r>
       <w:bookmarkEnd w:id="58"/>
       <w:bookmarkEnd w:id="59"/>
     </w:p>
     <w:p>
       <w:pPr>
-        <w:pStyle w:val="Informations"/>
-        <w:numPr>
-          <w:ilvl w:val="5"/>
-          <w:numId w:val="9"/>
-        </w:numPr>
-        <w:rPr>
-          <w:lang w:val="fr-FR"/>
-        </w:rPr>
-      </w:pPr>
-      <w:r>
-        <w:rPr>
-          <w:lang w:val="fr-FR"/>
-        </w:rPr>
-        <w:t>Historique des modifications demandées (ou nécessaires) aux spécifications détaillées.</w:t>
-      </w:r>
-    </w:p>
-    <w:p>
-      <w:pPr>
-        <w:pStyle w:val="Informations"/>
-        <w:numPr>
-          <w:ilvl w:val="5"/>
-          <w:numId w:val="9"/>
-        </w:numPr>
-        <w:rPr>
-          <w:lang w:val="fr-FR"/>
-        </w:rPr>
-      </w:pPr>
-      <w:r>
-        <w:rPr>
-          <w:lang w:val="fr-FR"/>
-        </w:rPr>
-        <w:t>Date, raison, description, etc.</w:t>
-      </w:r>
-    </w:p>
-    <w:p>
-      <w:pPr>
-        <w:pStyle w:val="Titre1"/>
-        <w:rPr>
-          <w:lang w:val="fr-FR"/>
-        </w:rPr>
-      </w:pPr>
-      <w:bookmarkStart w:id="60" w:name="_Toc532179966"/>
-      <w:bookmarkStart w:id="61" w:name="_Toc165969650"/>
-      <w:bookmarkStart w:id="62" w:name="_Toc308526340"/>
-      <w:bookmarkStart w:id="63" w:name="_Toc181014251"/>
-      <w:r>
-        <w:rPr>
-          <w:lang w:val="fr-FR"/>
-        </w:rPr>
-        <w:t>Tests</w:t>
-      </w:r>
-      <w:bookmarkEnd w:id="60"/>
-      <w:bookmarkEnd w:id="61"/>
-      <w:bookmarkEnd w:id="62"/>
-      <w:bookmarkEnd w:id="63"/>
-    </w:p>
-    <w:p>
-      <w:pPr>
-        <w:pStyle w:val="Titre2"/>
-        <w:rPr>
-          <w:lang w:val="fr-FR"/>
-        </w:rPr>
-      </w:pPr>
-      <w:bookmarkStart w:id="64" w:name="_Toc532179968"/>
-      <w:bookmarkStart w:id="65" w:name="_Toc165969652"/>
-      <w:bookmarkStart w:id="66" w:name="_Ref308525868"/>
-      <w:bookmarkStart w:id="67" w:name="_Toc308526341"/>
-      <w:bookmarkStart w:id="68" w:name="_Toc181014252"/>
-      <w:r>
-        <w:rPr>
-          <w:lang w:val="fr-FR"/>
-        </w:rPr>
-        <w:t>Dossier des tests</w:t>
-      </w:r>
-      <w:bookmarkEnd w:id="64"/>
-      <w:bookmarkEnd w:id="65"/>
-      <w:bookmarkEnd w:id="66"/>
-      <w:bookmarkEnd w:id="67"/>
-      <w:bookmarkEnd w:id="68"/>
-    </w:p>
-    <w:p>
-      <w:pPr>
-        <w:pStyle w:val="Informations"/>
-        <w:numPr>
-          <w:ilvl w:val="5"/>
-          <w:numId w:val="10"/>
-        </w:numPr>
-        <w:rPr>
-          <w:lang w:val="fr-FR"/>
-        </w:rPr>
-      </w:pPr>
-      <w:r>
-        <w:rPr>
-          <w:lang w:val="fr-FR"/>
-        </w:rPr>
-        <w:t>On dresse le bilan des t</w:t>
-      </w:r>
-      <w:r>
-        <w:rPr>
-          <w:lang w:val="fr-FR"/>
-        </w:rPr>
-        <w:t>ests effectués (qui, quand, avec quelles données…)</w:t>
-      </w:r>
-      <w:r>
-        <w:rPr>
-          <w:lang w:val="fr-FR"/>
-        </w:rPr>
-        <w:t xml:space="preserve"> sous forme de procédure. Lorsque cela est possible, fournir un tableau des tests effectués avec les résultats obtenus et les actions à entreprendre en conséquence</w:t>
-      </w:r>
-      <w:r>
-        <w:rPr>
-          <w:lang w:val="fr-FR"/>
-        </w:rPr>
-        <w:t xml:space="preserve"> (et une estimation de leur durée)</w:t>
-      </w:r>
-      <w:r>
-        <w:rPr>
-          <w:lang w:val="fr-FR"/>
-        </w:rPr>
-        <w:t>.</w:t>
-      </w:r>
-    </w:p>
-    <w:p>
-      <w:pPr>
-        <w:pStyle w:val="Informations"/>
-        <w:numPr>
-          <w:ilvl w:val="5"/>
-          <w:numId w:val="10"/>
-        </w:numPr>
-        <w:rPr>
-          <w:lang w:val="fr-FR"/>
-        </w:rPr>
-      </w:pPr>
-      <w:r>
-        <w:rPr>
-          <w:lang w:val="fr-FR"/>
-        </w:rPr>
-        <w:t xml:space="preserve">Si des tests prévus dans la stratégie n'ont pas pu être </w:t>
-      </w:r>
-      <w:r>
-        <w:rPr>
-          <w:lang w:val="fr-FR"/>
-        </w:rPr>
-        <w:t>effectués :</w:t>
-      </w:r>
-    </w:p>
-    <w:p>
-      <w:pPr>
-        <w:pStyle w:val="Informations"/>
-        <w:numPr>
-          <w:ilvl w:val="6"/>
-          <w:numId w:val="10"/>
-        </w:numPr>
-        <w:rPr>
-          <w:lang w:val="fr-FR"/>
-        </w:rPr>
-      </w:pPr>
-      <w:proofErr w:type="gramStart"/>
-      <w:r>
-        <w:rPr>
-          <w:lang w:val="fr-FR"/>
-        </w:rPr>
-        <w:t>raison</w:t>
-      </w:r>
-      <w:proofErr w:type="gramEnd"/>
-      <w:r>
-        <w:rPr>
-          <w:lang w:val="fr-FR"/>
-        </w:rPr>
-        <w:t>, décisions, etc.</w:t>
-      </w:r>
-    </w:p>
-    <w:p>
-      <w:pPr>
-        <w:pStyle w:val="Informations"/>
-        <w:numPr>
-          <w:ilvl w:val="5"/>
-          <w:numId w:val="10"/>
-        </w:numPr>
-        <w:rPr>
-          <w:lang w:val="fr-FR"/>
-        </w:rPr>
-      </w:pPr>
-      <w:r>
-        <w:rPr>
-          <w:lang w:val="fr-FR"/>
-        </w:rPr>
-        <w:t xml:space="preserve">Liste des bugs répertoriés avec la date de découverte et leur </w:t>
-      </w:r>
-      <w:proofErr w:type="gramStart"/>
-      <w:r>
-        <w:rPr>
-          <w:lang w:val="fr-FR"/>
-        </w:rPr>
-        <w:t>état:</w:t>
-      </w:r>
-      <w:proofErr w:type="gramEnd"/>
-    </w:p>
-    <w:p>
-      <w:pPr>
-        <w:pStyle w:val="Informations"/>
-        <w:numPr>
-          <w:ilvl w:val="6"/>
-          <w:numId w:val="10"/>
-        </w:numPr>
-        <w:rPr>
-          <w:lang w:val="fr-FR"/>
-        </w:rPr>
-      </w:pPr>
-      <w:r>
-        <w:rPr>
-          <w:lang w:val="fr-FR"/>
-        </w:rPr>
-        <w:t>Corrigé</w:t>
-      </w:r>
-      <w:r>
-        <w:rPr>
-          <w:lang w:val="fr-FR"/>
-        </w:rPr>
-        <w:t xml:space="preserve">, </w:t>
-      </w:r>
-      <w:r>
-        <w:rPr>
-          <w:lang w:val="fr-FR"/>
-        </w:rPr>
-        <w:t>date de correction, corrigé par, etc.</w:t>
-      </w:r>
-    </w:p>
-    <w:p>
-      <w:pPr>
-        <w:pStyle w:val="Titre1"/>
-        <w:rPr>
-          <w:lang w:val="fr-FR"/>
-        </w:rPr>
-      </w:pPr>
-      <w:bookmarkStart w:id="69" w:name="_Toc165969653"/>
-      <w:bookmarkStart w:id="70" w:name="_Toc308526342"/>
-      <w:bookmarkStart w:id="71" w:name="_Toc181014253"/>
-      <w:r>
-        <w:rPr>
-          <w:lang w:val="fr-FR"/>
-        </w:rPr>
-        <w:t>Conclusion</w:t>
-      </w:r>
-      <w:bookmarkEnd w:id="69"/>
-      <w:bookmarkEnd w:id="70"/>
-      <w:bookmarkEnd w:id="71"/>
-    </w:p>
-    <w:p>
-      <w:pPr>
-        <w:pStyle w:val="Titre2"/>
-        <w:rPr>
-          <w:lang w:val="fr-FR"/>
-        </w:rPr>
-      </w:pPr>
-      <w:bookmarkStart w:id="72" w:name="_Toc165969654"/>
-      <w:bookmarkStart w:id="73" w:name="_Toc308526343"/>
-      <w:bookmarkStart w:id="74" w:name="_Toc181014254"/>
-      <w:r>
-        <w:rPr>
-          <w:lang w:val="fr-FR"/>
-        </w:rPr>
-        <w:t xml:space="preserve">Bilan des </w:t>
-      </w:r>
-      <w:bookmarkEnd w:id="72"/>
-      <w:r>
-        <w:rPr>
-          <w:lang w:val="fr-FR"/>
-        </w:rPr>
-        <w:t>fonctionnalités demandées</w:t>
-      </w:r>
-      <w:bookmarkEnd w:id="73"/>
-      <w:bookmarkEnd w:id="74"/>
-    </w:p>
-    <w:p>
-      <w:pPr>
-        <w:pStyle w:val="Informations"/>
-        <w:numPr>
-          <w:ilvl w:val="5"/>
-          <w:numId w:val="11"/>
-        </w:numPr>
-        <w:rPr>
-          <w:lang w:val="fr-FR"/>
-        </w:rPr>
-      </w:pPr>
-      <w:r>
-        <w:rPr>
-          <w:lang w:val="fr-FR"/>
-        </w:rPr>
-        <w:t xml:space="preserve">Il s’agit de reprendre point par point les fonctionnalités décrites dans les spécifications de départ </w:t>
-      </w:r>
-      <w:r>
-        <w:rPr>
-          <w:lang w:val="fr-FR"/>
-        </w:rPr>
-        <w:t>et de définir si elles sont atteintes ou pas, et pourquoi.</w:t>
-      </w:r>
-    </w:p>
-    <w:p>
-      <w:pPr>
-        <w:pStyle w:val="Informations"/>
-        <w:numPr>
-          <w:ilvl w:val="5"/>
-          <w:numId w:val="11"/>
-        </w:numPr>
-        <w:rPr>
-          <w:lang w:val="fr-FR"/>
-        </w:rPr>
-      </w:pPr>
-      <w:r>
-        <w:rPr>
-          <w:lang w:val="fr-FR"/>
-        </w:rPr>
-        <w:t>Si ce n’est pas le cas, estimer</w:t>
-      </w:r>
-      <w:r>
-        <w:rPr>
-          <w:lang w:val="fr-FR"/>
-        </w:rPr>
-        <w:t xml:space="preserve"> en « % » ou en « temps supplémentaire » </w:t>
-      </w:r>
-      <w:r>
-        <w:rPr>
-          <w:lang w:val="fr-FR"/>
-        </w:rPr>
-        <w:t>le travail qu’il reste à accomplir pour terminer le tout.</w:t>
-      </w:r>
-    </w:p>
-    <w:p>
-      <w:pPr>
-        <w:pStyle w:val="Titre2"/>
-        <w:rPr>
-          <w:lang w:val="fr-FR"/>
-        </w:rPr>
-      </w:pPr>
-      <w:bookmarkStart w:id="75" w:name="_Toc165969655"/>
-      <w:bookmarkStart w:id="76" w:name="_Toc308526344"/>
-      <w:bookmarkStart w:id="77" w:name="_Toc181014255"/>
-      <w:r>
-        <w:rPr>
-          <w:lang w:val="fr-FR"/>
-        </w:rPr>
-        <w:t>Bilan de la planification</w:t>
-      </w:r>
-      <w:bookmarkEnd w:id="75"/>
-      <w:bookmarkEnd w:id="76"/>
-      <w:bookmarkEnd w:id="77"/>
-    </w:p>
-    <w:p>
-      <w:pPr>
-        <w:pStyle w:val="Informations"/>
-        <w:numPr>
-          <w:ilvl w:val="5"/>
-          <w:numId w:val="12"/>
-        </w:numPr>
-        <w:rPr>
-          <w:lang w:val="fr-FR"/>
-        </w:rPr>
-      </w:pPr>
-      <w:r>
-        <w:rPr>
-          <w:lang w:val="fr-FR"/>
-        </w:rPr>
-        <w:t xml:space="preserve">Distinguer </w:t>
-      </w:r>
-      <w:r>
-        <w:rPr>
-          <w:lang w:val="fr-FR"/>
-        </w:rPr>
-        <w:t xml:space="preserve">et expliquer </w:t>
-      </w:r>
-      <w:r>
-        <w:rPr>
-          <w:lang w:val="fr-FR"/>
-        </w:rPr>
-        <w:t xml:space="preserve">les tâches qui ont généré des retards ou de l'avance dans la </w:t>
-      </w:r>
-      <w:r>
-        <w:rPr>
-          <w:lang w:val="fr-FR"/>
-        </w:rPr>
-        <w:t>gestion du</w:t>
-      </w:r>
-      <w:r>
-        <w:rPr>
-          <w:lang w:val="fr-FR"/>
-        </w:rPr>
-        <w:t xml:space="preserve"> projet.</w:t>
-      </w:r>
-      <w:r>
-        <w:rPr>
-          <w:lang w:val="fr-FR"/>
-        </w:rPr>
-        <w:t xml:space="preserve"> Indiquer </w:t>
-      </w:r>
-      <w:proofErr w:type="gramStart"/>
-      <w:r>
-        <w:rPr>
-          <w:lang w:val="fr-FR"/>
-        </w:rPr>
-        <w:t>les différence</w:t>
-      </w:r>
-      <w:proofErr w:type="gramEnd"/>
-      <w:r>
-        <w:rPr>
-          <w:lang w:val="fr-FR"/>
-        </w:rPr>
-        <w:t xml:space="preserve"> entre les planifications initiales et détaillées avec le journal de travail.</w:t>
-      </w:r>
-    </w:p>
-    <w:p>
-      <w:pPr>
-        <w:pStyle w:val="Titre2"/>
-        <w:rPr>
-          <w:lang w:val="fr-FR"/>
-        </w:rPr>
-      </w:pPr>
-      <w:bookmarkStart w:id="78" w:name="_Toc165969656"/>
-      <w:bookmarkStart w:id="79" w:name="_Toc308526345"/>
-      <w:bookmarkStart w:id="80" w:name="_Toc181014256"/>
-      <w:r>
-        <w:rPr>
-          <w:lang w:val="fr-FR"/>
-        </w:rPr>
-        <w:t>Bilan personnel</w:t>
-      </w:r>
-      <w:bookmarkEnd w:id="78"/>
-      <w:bookmarkEnd w:id="79"/>
-      <w:bookmarkEnd w:id="80"/>
-    </w:p>
-    <w:p>
-      <w:pPr>
-        <w:pStyle w:val="Informations"/>
-        <w:numPr>
-          <w:ilvl w:val="5"/>
-          <w:numId w:val="12"/>
-        </w:numPr>
-        <w:rPr>
-          <w:lang w:val="fr-FR"/>
-        </w:rPr>
-      </w:pPr>
-      <w:r>
-        <w:rPr>
-          <w:lang w:val="fr-FR"/>
-        </w:rPr>
-        <w:t xml:space="preserve">Si c’était à </w:t>
-      </w:r>
-      <w:proofErr w:type="gramStart"/>
-      <w:r>
-        <w:rPr>
-          <w:lang w:val="fr-FR"/>
-        </w:rPr>
-        <w:t>refaire</w:t>
-      </w:r>
-      <w:r>
-        <w:rPr>
-          <w:lang w:val="fr-FR"/>
-        </w:rPr>
-        <w:t>:</w:t>
-      </w:r>
-      <w:proofErr w:type="gramEnd"/>
-    </w:p>
-    <w:p>
-      <w:pPr>
-        <w:pStyle w:val="Informations"/>
-        <w:numPr>
-          <w:ilvl w:val="6"/>
-          <w:numId w:val="12"/>
-        </w:numPr>
-        <w:rPr>
-          <w:lang w:val="fr-FR"/>
-        </w:rPr>
-      </w:pPr>
-      <w:r>
-        <w:rPr>
-          <w:lang w:val="fr-FR"/>
-        </w:rPr>
-        <w:t>Q</w:t>
-      </w:r>
-      <w:r>
-        <w:rPr>
-          <w:lang w:val="fr-FR"/>
-        </w:rPr>
-        <w:t xml:space="preserve">u’est-ce </w:t>
-      </w:r>
-      <w:r>
-        <w:rPr>
-          <w:lang w:val="fr-FR"/>
-        </w:rPr>
-        <w:t>qu’il faudrait garder</w:t>
-      </w:r>
-      <w:r>
-        <w:rPr>
-          <w:lang w:val="fr-FR"/>
-        </w:rPr>
-        <w:t> </w:t>
-      </w:r>
-      <w:r>
-        <w:rPr>
-          <w:lang w:val="fr-FR"/>
-        </w:rPr>
-        <w:t>? Les</w:t>
-      </w:r>
-      <w:r>
-        <w:rPr>
-          <w:lang w:val="fr-FR"/>
-        </w:rPr>
-        <w:t xml:space="preserve"> plus et les moins ?</w:t>
-      </w:r>
-    </w:p>
-    <w:p>
-      <w:pPr>
-        <w:pStyle w:val="Informations"/>
-        <w:numPr>
-          <w:ilvl w:val="6"/>
-          <w:numId w:val="12"/>
-        </w:numPr>
-        <w:rPr>
-          <w:lang w:val="fr-FR"/>
-        </w:rPr>
-      </w:pPr>
-      <w:r>
-        <w:rPr>
-          <w:lang w:val="fr-FR"/>
-        </w:rPr>
-        <w:t>Q</w:t>
-      </w:r>
-      <w:r>
-        <w:rPr>
-          <w:lang w:val="fr-FR"/>
-        </w:rPr>
-        <w:t xml:space="preserve">u’est-ce </w:t>
-      </w:r>
-      <w:r>
-        <w:rPr>
-          <w:lang w:val="fr-FR"/>
-        </w:rPr>
-        <w:t>qu’il faudrait gérer, réaliser ou traiter différemment ?</w:t>
-      </w:r>
-    </w:p>
-    <w:p>
-      <w:pPr>
-        <w:pStyle w:val="Informations"/>
-        <w:numPr>
-          <w:ilvl w:val="5"/>
-          <w:numId w:val="12"/>
-        </w:numPr>
-        <w:rPr>
-          <w:lang w:val="fr-FR"/>
-        </w:rPr>
-      </w:pPr>
-      <w:r>
-        <w:rPr>
-          <w:lang w:val="fr-FR"/>
-        </w:rPr>
-        <w:t>Qu’est que ce projet m’a appris ?</w:t>
-      </w:r>
-    </w:p>
-    <w:p>
-      <w:pPr>
-        <w:pStyle w:val="Informations"/>
-        <w:numPr>
-          <w:ilvl w:val="5"/>
-          <w:numId w:val="12"/>
-        </w:numPr>
-        <w:rPr>
-          <w:lang w:val="fr-FR"/>
-        </w:rPr>
-      </w:pPr>
-      <w:proofErr w:type="gramStart"/>
-      <w:r>
-        <w:rPr>
-          <w:lang w:val="fr-FR"/>
-        </w:rPr>
-        <w:t>Suite à</w:t>
-      </w:r>
-      <w:proofErr w:type="gramEnd"/>
-      <w:r>
-        <w:rPr>
-          <w:lang w:val="fr-FR"/>
-        </w:rPr>
-        <w:t xml:space="preserve"> donner, améliorations souhaitables, …</w:t>
-      </w:r>
-    </w:p>
-    <w:p>
-      <w:pPr>
-        <w:pStyle w:val="Informations"/>
-        <w:numPr>
-          <w:ilvl w:val="5"/>
-          <w:numId w:val="12"/>
-        </w:numPr>
-        <w:rPr>
-          <w:lang w:val="fr-FR"/>
-        </w:rPr>
-      </w:pPr>
-      <w:r>
-        <w:rPr>
-          <w:lang w:val="fr-FR"/>
-        </w:rPr>
-        <w:t>Remerciements, signature, etc.</w:t>
-      </w:r>
-    </w:p>
-    <w:p>
-      <w:pPr>
-        <w:pStyle w:val="Titre1"/>
-        <w:rPr>
-          <w:lang w:val="fr-FR"/>
-        </w:rPr>
-      </w:pPr>
-      <w:bookmarkStart w:id="81" w:name="_Toc532179971"/>
-      <w:bookmarkStart w:id="82" w:name="_Toc165969657"/>
-      <w:bookmarkStart w:id="83" w:name="_Toc308526346"/>
-      <w:bookmarkStart w:id="84" w:name="_Toc181014257"/>
-      <w:r>
-        <w:rPr>
-          <w:lang w:val="fr-FR"/>
-        </w:rPr>
-        <w:t>Divers</w:t>
-      </w:r>
-      <w:bookmarkEnd w:id="81"/>
-      <w:bookmarkEnd w:id="82"/>
-      <w:bookmarkEnd w:id="83"/>
-      <w:bookmarkEnd w:id="84"/>
-    </w:p>
-    <w:p>
-      <w:pPr>
-        <w:pStyle w:val="Titre2"/>
-        <w:rPr>
-          <w:lang w:val="fr-FR"/>
-        </w:rPr>
-      </w:pPr>
-      <w:bookmarkStart w:id="85" w:name="_Toc532179972"/>
-      <w:bookmarkStart w:id="86" w:name="_Toc165969658"/>
-      <w:bookmarkStart w:id="87" w:name="_Toc308526347"/>
-      <w:bookmarkStart w:id="88" w:name="_Toc181014258"/>
-      <w:r>
-        <w:rPr>
-          <w:lang w:val="fr-FR"/>
-        </w:rPr>
-        <w:t>Journal de travail</w:t>
-      </w:r>
-      <w:bookmarkEnd w:id="85"/>
-      <w:bookmarkEnd w:id="86"/>
-      <w:bookmarkEnd w:id="87"/>
-      <w:bookmarkEnd w:id="88"/>
-    </w:p>
-    <w:p>
-      <w:pPr>
-        <w:pStyle w:val="Informations"/>
-        <w:numPr>
-          <w:ilvl w:val="5"/>
-          <w:numId w:val="13"/>
-        </w:numPr>
-        <w:rPr>
-          <w:lang w:val="fr-FR"/>
-        </w:rPr>
-      </w:pPr>
-      <w:r>
-        <w:rPr>
-          <w:lang w:val="fr-FR"/>
-        </w:rPr>
-        <w:t>Date, activité</w:t>
-      </w:r>
-      <w:r>
-        <w:rPr>
-          <w:lang w:val="fr-FR"/>
-        </w:rPr>
-        <w:t xml:space="preserve"> (description qui permet</w:t>
-      </w:r>
-      <w:r>
-        <w:rPr>
-          <w:lang w:val="fr-FR"/>
-        </w:rPr>
-        <w:t xml:space="preserve"> de reproduire le cheminement du projet)</w:t>
-      </w:r>
-      <w:r>
-        <w:rPr>
-          <w:lang w:val="fr-FR"/>
-        </w:rPr>
-        <w:t>, durée</w:t>
-      </w:r>
-      <w:r>
-        <w:rPr>
-          <w:lang w:val="fr-FR"/>
-        </w:rPr>
-        <w:t>, liens et références sur des documents externes</w:t>
-      </w:r>
-      <w:r>
-        <w:rPr>
-          <w:lang w:val="fr-FR"/>
-        </w:rPr>
-        <w:t>.</w:t>
-      </w:r>
-      <w:r>
-        <w:rPr>
-          <w:lang w:val="fr-FR"/>
-        </w:rPr>
-        <w:t xml:space="preserve"> Lorsqu’une activité de recherches a été entreprise, il convient d’énumérer ce qui a été trouvé, avec les références.</w:t>
-      </w:r>
-    </w:p>
-    <w:p>
-      <w:pPr>
-        <w:pStyle w:val="Titre2"/>
-        <w:rPr>
-          <w:lang w:val="fr-FR"/>
-        </w:rPr>
-      </w:pPr>
-      <w:bookmarkStart w:id="89" w:name="_Toc308526348"/>
-      <w:bookmarkStart w:id="90" w:name="_Toc181014259"/>
-      <w:r>
-        <w:rPr>
-          <w:lang w:val="fr-FR"/>
-        </w:rPr>
-        <w:t>Bibliographie</w:t>
-      </w:r>
-      <w:bookmarkEnd w:id="89"/>
-      <w:bookmarkEnd w:id="90"/>
-    </w:p>
-    <w:p>
-      <w:pPr>
-        <w:pStyle w:val="Informations"/>
-        <w:numPr>
-          <w:ilvl w:val="5"/>
-          <w:numId w:val="13"/>
-        </w:numPr>
-        <w:rPr>
-          <w:lang w:val="fr-FR"/>
-        </w:rPr>
-      </w:pPr>
-      <w:r>
-        <w:rPr>
-          <w:lang w:val="fr-FR"/>
-        </w:rPr>
-        <w:t>Références des livres</w:t>
-      </w:r>
-      <w:r>
-        <w:rPr>
-          <w:lang w:val="fr-FR"/>
-        </w:rPr>
-        <w:t>, revues et publications</w:t>
-      </w:r>
-      <w:r>
-        <w:rPr>
-          <w:lang w:val="fr-FR"/>
-        </w:rPr>
-        <w:t xml:space="preserve"> u</w:t>
-      </w:r>
-      <w:r>
-        <w:rPr>
-          <w:lang w:val="fr-FR"/>
-        </w:rPr>
-        <w:t>tilisés durant le projet.</w:t>
-      </w:r>
-    </w:p>
-    <w:p>
-      <w:pPr>
-        <w:pStyle w:val="Titre2"/>
-        <w:rPr>
-          <w:lang w:val="fr-FR"/>
-        </w:rPr>
-      </w:pPr>
-      <w:bookmarkStart w:id="91" w:name="_Toc308526349"/>
-      <w:bookmarkStart w:id="92" w:name="_Toc181014260"/>
-      <w:r>
-        <w:rPr>
-          <w:lang w:val="fr-FR"/>
-        </w:rPr>
-        <w:t>Webographie</w:t>
-      </w:r>
-      <w:bookmarkEnd w:id="91"/>
-      <w:bookmarkEnd w:id="92"/>
-    </w:p>
-    <w:p>
-      <w:pPr>
-        <w:pStyle w:val="Informations"/>
-        <w:numPr>
-          <w:ilvl w:val="5"/>
-          <w:numId w:val="13"/>
-        </w:numPr>
-        <w:rPr>
-          <w:lang w:val="fr-FR"/>
-        </w:rPr>
-      </w:pPr>
-      <w:r>
-        <w:rPr>
-          <w:lang w:val="fr-FR"/>
-        </w:rPr>
-        <w:t>Références des sites Internet consultés durant le projet.</w:t>
-      </w:r>
-    </w:p>
-    <w:p>
-      <w:pPr>
-        <w:pStyle w:val="Titre1"/>
-        <w:rPr>
-          <w:lang w:val="fr-FR"/>
-        </w:rPr>
-      </w:pPr>
-      <w:bookmarkStart w:id="93" w:name="_Toc308526350"/>
-      <w:bookmarkStart w:id="94" w:name="_Toc181014261"/>
-      <w:r>
-        <w:rPr>
-          <w:lang w:val="fr-FR"/>
-        </w:rPr>
-        <w:t>Annexes</w:t>
-      </w:r>
-      <w:bookmarkEnd w:id="93"/>
-      <w:bookmarkEnd w:id="94"/>
-    </w:p>
-    <w:p>
-      <w:pPr>
-        <w:pStyle w:val="Informations"/>
-        <w:numPr>
-          <w:ilvl w:val="5"/>
-          <w:numId w:val="13"/>
-        </w:numPr>
-        <w:rPr>
-          <w:lang w:val="fr-FR"/>
-        </w:rPr>
-      </w:pPr>
-      <w:proofErr w:type="gramStart"/>
-      <w:r>
-        <w:rPr>
-          <w:lang w:val="fr-FR"/>
-        </w:rPr>
-        <w:t>Listing</w:t>
-      </w:r>
-      <w:proofErr w:type="gramEnd"/>
-      <w:r>
-        <w:rPr>
-          <w:lang w:val="fr-FR"/>
-        </w:rPr>
-        <w:t xml:space="preserve"> du code source (partiel ou, plus rarement complet)</w:t>
-      </w:r>
-    </w:p>
-    <w:p>
-      <w:pPr>
-        <w:pStyle w:val="Informations"/>
-        <w:numPr>
-          <w:ilvl w:val="5"/>
-          <w:numId w:val="13"/>
-        </w:numPr>
-        <w:rPr>
-          <w:lang w:val="fr-FR"/>
-        </w:rPr>
-      </w:pPr>
-      <w:r>
-        <w:rPr>
-          <w:lang w:val="fr-FR"/>
-        </w:rPr>
-        <w:t>Guide</w:t>
-      </w:r>
-      <w:r>
-        <w:rPr>
-          <w:lang w:val="fr-FR"/>
-        </w:rPr>
-        <w:t>(s)</w:t>
-      </w:r>
-      <w:r>
-        <w:rPr>
-          <w:lang w:val="fr-FR"/>
-        </w:rPr>
-        <w:t xml:space="preserve"> d’utilisation et/ou guide de l’administrateur</w:t>
-      </w:r>
-    </w:p>
-    <w:p>
-      <w:pPr>
-        <w:pStyle w:val="Informations"/>
-        <w:numPr>
-          <w:ilvl w:val="5"/>
-          <w:numId w:val="13"/>
-        </w:numPr>
-        <w:rPr>
-          <w:lang w:val="fr-FR"/>
-        </w:rPr>
-      </w:pPr>
-      <w:r>
-        <w:rPr>
-          <w:lang w:val="fr-FR"/>
-        </w:rPr>
-        <w:t>Etat ou</w:t>
-      </w:r>
-      <w:r>
-        <w:rPr>
-          <w:lang w:val="fr-FR"/>
-        </w:rPr>
-        <w:t xml:space="preserve"> « dump » </w:t>
-      </w:r>
-      <w:r>
-        <w:rPr>
-          <w:lang w:val="fr-FR"/>
-        </w:rPr>
-        <w:t xml:space="preserve">de la configuration </w:t>
-      </w:r>
-      <w:r>
-        <w:rPr>
-          <w:lang w:val="fr-FR"/>
-        </w:rPr>
-        <w:t>des équipements</w:t>
-      </w:r>
-      <w:r>
-        <w:rPr>
-          <w:lang w:val="fr-FR"/>
-        </w:rPr>
-        <w:t xml:space="preserve"> (routeur, switch, robot, etc.).</w:t>
-      </w:r>
-    </w:p>
-    <w:p>
-      <w:pPr>
-        <w:pStyle w:val="Informations"/>
-        <w:numPr>
-          <w:ilvl w:val="5"/>
-          <w:numId w:val="13"/>
-        </w:numPr>
-        <w:rPr>
-          <w:lang w:val="fr-FR"/>
-        </w:rPr>
-      </w:pPr>
-      <w:r>
-        <w:rPr>
-          <w:lang w:val="fr-FR"/>
-        </w:rPr>
-        <w:t>Extraits</w:t>
-      </w:r>
-      <w:r>
-        <w:rPr>
-          <w:lang w:val="fr-FR"/>
-        </w:rPr>
-        <w:t xml:space="preserve"> de catalogue, documentation de fabricant</w:t>
-      </w:r>
-      <w:r>
-        <w:rPr>
-          <w:lang w:val="fr-FR"/>
-        </w:rPr>
-        <w:t>, etc.</w:t>
+        <w:pStyle w:val="Corpsdetexte"/>
+        <w:rPr>
+          <w:lang w:val="fr-FR"/>
+        </w:rPr>
+      </w:pPr>
+      <w:r>
+        <w:rPr>
+          <w:lang w:val="fr-FR"/>
+        </w:rPr>
+        <w:t>https://github.com/romaindenis1/SHOOTMEUP</w:t>
       </w:r>
     </w:p>
     <w:sectPr>
-      <w:headerReference w:type="default" r:id="rId18"/>
-      <w:footerReference w:type="default" r:id="rId19"/>
+      <w:headerReference w:type="default" r:id="rId20"/>
+      <w:footerReference w:type="default" r:id="rId21"/>
       <w:pgSz w:w="11906" w:h="16838" w:code="9"/>
       <w:pgMar w:top="1418" w:right="1418" w:bottom="1418" w:left="1418" w:header="709" w:footer="709" w:gutter="0"/>
       <w:cols w:space="708"/>
@@ -8509,7 +7405,7 @@
               <w:noProof/>
               <w:szCs w:val="16"/>
             </w:rPr>
-            <w:t>28.10.2024 11:25</w:t>
+            <w:t>28.10.2024 13:23</w:t>
           </w:r>
           <w:r>
             <w:rPr>
@@ -8721,7 +7617,7 @@
         <v:path o:extrusionok="f" gradientshapeok="t" o:connecttype="rect"/>
         <o:lock v:ext="edit" aspectratio="t"/>
       </v:shapetype>
-      <v:shape id="_x0000_i1036" type="#_x0000_t75" style="width:11.9pt;height:11.9pt" o:bullet="t">
+      <v:shape id="_x0000_i1049" type="#_x0000_t75" style="width:11.7pt;height:11.7pt" o:bullet="t">
         <v:imagedata r:id="rId1" o:title="BD10263_"/>
       </v:shape>
     </w:pict>

</xml_diff>